<commit_message>
DogFoodCon 2019 Conference Review
</commit_message>
<xml_diff>
--- a/docs/DogFoodCon.2019.AndrewHinkle.docx
+++ b/docs/DogFoodCon.2019.AndrewHinkle.docx
@@ -24,15 +24,16 @@
       <w:pPr>
         <w:jc w:val="center"/>
       </w:pPr>
+      <w:bookmarkStart w:id="0" w:name="_GoBack"/>
       <w:r>
         <w:rPr>
           <w:noProof/>
         </w:rPr>
         <w:drawing>
-          <wp:inline distT="0" distB="0" distL="0" distR="0" wp14:anchorId="23C9FD37" wp14:editId="0DBD5FB1">
-            <wp:extent cx="5943600" cy="1792605"/>
-            <wp:effectExtent l="0" t="0" r="0" b="0"/>
-            <wp:docPr id="1" name="Picture 1"/>
+          <wp:inline distT="0" distB="0" distL="0" distR="0" wp14:anchorId="3F5A5925" wp14:editId="081ABE8E">
+            <wp:extent cx="5715000" cy="4981575"/>
+            <wp:effectExtent l="0" t="0" r="0" b="9525"/>
+            <wp:docPr id="3" name="Picture 3"/>
             <wp:cNvGraphicFramePr>
               <a:graphicFrameLocks xmlns:a="http://schemas.openxmlformats.org/drawingml/2006/main" noChangeAspect="1"/>
             </wp:cNvGraphicFramePr>
@@ -52,7 +53,7 @@
                   <pic:spPr>
                     <a:xfrm>
                       <a:off x="0" y="0"/>
-                      <a:ext cx="5943600" cy="1792605"/>
+                      <a:ext cx="5715000" cy="4981575"/>
                     </a:xfrm>
                     <a:prstGeom prst="rect">
                       <a:avLst/>
@@ -64,74 +65,1511 @@
           </wp:inline>
         </w:drawing>
       </w:r>
-    </w:p>
-    <w:p/>
-    <w:p>
-      <w:r>
+      <w:bookmarkEnd w:id="0"/>
+    </w:p>
+    <w:p>
+      <w:hyperlink r:id="rId8" w:history="1">
+        <w:proofErr w:type="spellStart"/>
+        <w:r>
+          <w:rPr>
+            <w:rStyle w:val="Hyperlink"/>
+          </w:rPr>
+          <w:t>DogFoodCon</w:t>
+        </w:r>
+        <w:proofErr w:type="spellEnd"/>
+      </w:hyperlink>
+      <w:r>
+        <w:t xml:space="preserve"> was a resounding success!</w:t>
+      </w:r>
+      <w:r>
+        <w:t xml:space="preserve">  This year I hit some sessions on the Microsoft stack that I'm accustomed to attending.  I decided to branch out to learn more Agile tips</w:t>
+      </w:r>
+      <w:r>
+        <w:t xml:space="preserve">.  I also listened in on some </w:t>
+      </w:r>
+      <w:r>
+        <w:t xml:space="preserve">tech trees I'm green on such as </w:t>
+      </w:r>
+      <w:proofErr w:type="spellStart"/>
+      <w:r>
+        <w:t>WebAssembly</w:t>
+      </w:r>
+      <w:proofErr w:type="spellEnd"/>
+      <w:r>
+        <w:t xml:space="preserve">, </w:t>
+      </w:r>
+      <w:r>
+        <w:t>NoSQL</w:t>
+      </w:r>
+      <w:r>
+        <w:t xml:space="preserve">, and </w:t>
+      </w:r>
+      <w:proofErr w:type="spellStart"/>
+      <w:r>
+        <w:t>Git</w:t>
+      </w:r>
+      <w:proofErr w:type="spellEnd"/>
+      <w:r>
+        <w:t xml:space="preserve">.  </w:t>
+      </w:r>
+      <w:r>
+        <w:t xml:space="preserve">I focused on my main stack this time around, but it's great to spread your wings and build up your soft skills as well.  </w:t>
+      </w:r>
+      <w:proofErr w:type="spellStart"/>
+      <w:r>
+        <w:t>DogFoodCon</w:t>
+      </w:r>
+      <w:proofErr w:type="spellEnd"/>
+      <w:r>
+        <w:t xml:space="preserve"> has something for everyone, so if you missed it this year I hope the following session reviews will give you a taste of what to expect.  I hope to see you there next year!  </w:t>
+      </w:r>
+      <w:r>
+        <w:t xml:space="preserve">Presentation slideshows are available in the </w:t>
+      </w:r>
+      <w:hyperlink r:id="rId9" w:history="1">
+        <w:proofErr w:type="spellStart"/>
+        <w:r>
+          <w:rPr>
+            <w:rStyle w:val="Hyperlink"/>
+          </w:rPr>
+          <w:t>DogFoodCon</w:t>
+        </w:r>
+        <w:proofErr w:type="spellEnd"/>
+        <w:r>
+          <w:rPr>
+            <w:rStyle w:val="Hyperlink"/>
+          </w:rPr>
+          <w:t xml:space="preserve"> OneDrive</w:t>
+        </w:r>
+      </w:hyperlink>
+      <w:r>
+        <w:t>.</w:t>
+      </w:r>
+    </w:p>
+    <w:sdt>
+      <w:sdtPr>
         <w:rPr>
-          <w:highlight w:val="yellow"/>
+          <w:rFonts w:asciiTheme="minorHAnsi" w:eastAsiaTheme="minorHAnsi" w:hAnsiTheme="minorHAnsi" w:cstheme="minorBidi"/>
+          <w:b w:val="0"/>
+          <w:bCs w:val="0"/>
+          <w:color w:val="auto"/>
+          <w:sz w:val="22"/>
+          <w:szCs w:val="22"/>
+          <w:lang w:eastAsia="en-US"/>
         </w:rPr>
-        <w:t>TODO: Intro</w:t>
-      </w:r>
-    </w:p>
-    <w:p>
-      <w:pPr>
+        <w:id w:val="1685167505"/>
+        <w:docPartObj>
+          <w:docPartGallery w:val="Table of Contents"/>
+          <w:docPartUnique/>
+        </w:docPartObj>
+      </w:sdtPr>
+      <w:sdtEndPr>
         <w:rPr>
-          <w:highlight w:val="yellow"/>
+          <w:noProof/>
         </w:rPr>
-      </w:pPr>
-      <w:proofErr w:type="spellStart"/>
-      <w:r>
-        <w:rPr>
-          <w:highlight w:val="yellow"/>
-        </w:rPr>
-        <w:t>DogFood</w:t>
-      </w:r>
-      <w:proofErr w:type="spellEnd"/>
-      <w:r>
-        <w:rPr>
-          <w:highlight w:val="yellow"/>
-        </w:rPr>
-        <w:t xml:space="preserve"> Metrics</w:t>
-      </w:r>
-    </w:p>
-    <w:p>
-      <w:r>
-        <w:rPr>
-          <w:highlight w:val="yellow"/>
-        </w:rPr>
-        <w:t xml:space="preserve">Fusion Alliance Azure day </w:t>
+      </w:sdtEndPr>
+      <w:sdtContent>
+        <w:p>
+          <w:pPr>
+            <w:pStyle w:val="TOCHeading"/>
+          </w:pPr>
+          <w:r>
+            <w:t>Contents</w:t>
+          </w:r>
+        </w:p>
+        <w:p>
+          <w:pPr>
+            <w:pStyle w:val="TOC1"/>
+            <w:tabs>
+              <w:tab w:val="right" w:leader="dot" w:pos="9350"/>
+            </w:tabs>
+            <w:rPr>
+              <w:rFonts w:eastAsiaTheme="minorEastAsia"/>
+              <w:noProof/>
+            </w:rPr>
+          </w:pPr>
+          <w:r>
+            <w:fldChar w:fldCharType="begin"/>
+          </w:r>
+          <w:r>
+            <w:instrText xml:space="preserve"> TOC \o "1-3" \h \z \u </w:instrText>
+          </w:r>
+          <w:r>
+            <w:fldChar w:fldCharType="separate"/>
+          </w:r>
+          <w:hyperlink w:anchor="_Toc23701924" w:history="1">
+            <w:r>
+              <w:rPr>
+                <w:rStyle w:val="Hyperlink"/>
+                <w:noProof/>
+              </w:rPr>
+              <w:t>DogFoodCon is growing</w:t>
+            </w:r>
+            <w:r>
+              <w:rPr>
+                <w:noProof/>
+                <w:webHidden/>
+              </w:rPr>
+              <w:tab/>
+            </w:r>
+            <w:r>
+              <w:rPr>
+                <w:noProof/>
+                <w:webHidden/>
+              </w:rPr>
+              <w:fldChar w:fldCharType="begin"/>
+            </w:r>
+            <w:r>
+              <w:rPr>
+                <w:noProof/>
+                <w:webHidden/>
+              </w:rPr>
+              <w:instrText xml:space="preserve"> PAGEREF _Toc23701924 \h </w:instrText>
+            </w:r>
+            <w:r>
+              <w:rPr>
+                <w:noProof/>
+                <w:webHidden/>
+              </w:rPr>
+            </w:r>
+            <w:r>
+              <w:rPr>
+                <w:noProof/>
+                <w:webHidden/>
+              </w:rPr>
+              <w:fldChar w:fldCharType="separate"/>
+            </w:r>
+            <w:r>
+              <w:rPr>
+                <w:noProof/>
+                <w:webHidden/>
+              </w:rPr>
+              <w:t>2</w:t>
+            </w:r>
+            <w:r>
+              <w:rPr>
+                <w:noProof/>
+                <w:webHidden/>
+              </w:rPr>
+              <w:fldChar w:fldCharType="end"/>
+            </w:r>
+          </w:hyperlink>
+        </w:p>
+        <w:p>
+          <w:pPr>
+            <w:pStyle w:val="TOC1"/>
+            <w:tabs>
+              <w:tab w:val="right" w:leader="dot" w:pos="9350"/>
+            </w:tabs>
+            <w:rPr>
+              <w:rFonts w:eastAsiaTheme="minorEastAsia"/>
+              <w:noProof/>
+            </w:rPr>
+          </w:pPr>
+          <w:hyperlink w:anchor="_Toc23701925" w:history="1">
+            <w:r>
+              <w:rPr>
+                <w:rStyle w:val="Hyperlink"/>
+                <w:noProof/>
+              </w:rPr>
+              <w:t>Session Categories</w:t>
+            </w:r>
+            <w:r>
+              <w:rPr>
+                <w:noProof/>
+                <w:webHidden/>
+              </w:rPr>
+              <w:tab/>
+            </w:r>
+            <w:r>
+              <w:rPr>
+                <w:noProof/>
+                <w:webHidden/>
+              </w:rPr>
+              <w:fldChar w:fldCharType="begin"/>
+            </w:r>
+            <w:r>
+              <w:rPr>
+                <w:noProof/>
+                <w:webHidden/>
+              </w:rPr>
+              <w:instrText xml:space="preserve"> PAGEREF _Toc23701925 \h </w:instrText>
+            </w:r>
+            <w:r>
+              <w:rPr>
+                <w:noProof/>
+                <w:webHidden/>
+              </w:rPr>
+            </w:r>
+            <w:r>
+              <w:rPr>
+                <w:noProof/>
+                <w:webHidden/>
+              </w:rPr>
+              <w:fldChar w:fldCharType="separate"/>
+            </w:r>
+            <w:r>
+              <w:rPr>
+                <w:noProof/>
+                <w:webHidden/>
+              </w:rPr>
+              <w:t>3</w:t>
+            </w:r>
+            <w:r>
+              <w:rPr>
+                <w:noProof/>
+                <w:webHidden/>
+              </w:rPr>
+              <w:fldChar w:fldCharType="end"/>
+            </w:r>
+          </w:hyperlink>
+        </w:p>
+        <w:p>
+          <w:pPr>
+            <w:pStyle w:val="TOC1"/>
+            <w:tabs>
+              <w:tab w:val="right" w:leader="dot" w:pos="9350"/>
+            </w:tabs>
+            <w:rPr>
+              <w:rFonts w:eastAsiaTheme="minorEastAsia"/>
+              <w:noProof/>
+            </w:rPr>
+          </w:pPr>
+          <w:hyperlink w:anchor="_Toc23701926" w:history="1">
+            <w:r>
+              <w:rPr>
+                <w:rStyle w:val="Hyperlink"/>
+                <w:noProof/>
+              </w:rPr>
+              <w:t>Keynote – Day 1 – Keith Elder</w:t>
+            </w:r>
+            <w:r>
+              <w:rPr>
+                <w:noProof/>
+                <w:webHidden/>
+              </w:rPr>
+              <w:tab/>
+            </w:r>
+            <w:r>
+              <w:rPr>
+                <w:noProof/>
+                <w:webHidden/>
+              </w:rPr>
+              <w:fldChar w:fldCharType="begin"/>
+            </w:r>
+            <w:r>
+              <w:rPr>
+                <w:noProof/>
+                <w:webHidden/>
+              </w:rPr>
+              <w:instrText xml:space="preserve"> PAGEREF _Toc23701926 \h </w:instrText>
+            </w:r>
+            <w:r>
+              <w:rPr>
+                <w:noProof/>
+                <w:webHidden/>
+              </w:rPr>
+            </w:r>
+            <w:r>
+              <w:rPr>
+                <w:noProof/>
+                <w:webHidden/>
+              </w:rPr>
+              <w:fldChar w:fldCharType="separate"/>
+            </w:r>
+            <w:r>
+              <w:rPr>
+                <w:noProof/>
+                <w:webHidden/>
+              </w:rPr>
+              <w:t>4</w:t>
+            </w:r>
+            <w:r>
+              <w:rPr>
+                <w:noProof/>
+                <w:webHidden/>
+              </w:rPr>
+              <w:fldChar w:fldCharType="end"/>
+            </w:r>
+          </w:hyperlink>
+        </w:p>
+        <w:p>
+          <w:pPr>
+            <w:pStyle w:val="TOC1"/>
+            <w:tabs>
+              <w:tab w:val="right" w:leader="dot" w:pos="9350"/>
+            </w:tabs>
+            <w:rPr>
+              <w:rFonts w:eastAsiaTheme="minorEastAsia"/>
+              <w:noProof/>
+            </w:rPr>
+          </w:pPr>
+          <w:hyperlink w:anchor="_Toc23701927" w:history="1">
+            <w:r>
+              <w:rPr>
+                <w:rStyle w:val="Hyperlink"/>
+                <w:noProof/>
+              </w:rPr>
+              <w:t>[Office 365] Getting Up to Speed with Microsoft Graph Development – Brian T. Jackett</w:t>
+            </w:r>
+            <w:r>
+              <w:rPr>
+                <w:noProof/>
+                <w:webHidden/>
+              </w:rPr>
+              <w:tab/>
+            </w:r>
+            <w:r>
+              <w:rPr>
+                <w:noProof/>
+                <w:webHidden/>
+              </w:rPr>
+              <w:fldChar w:fldCharType="begin"/>
+            </w:r>
+            <w:r>
+              <w:rPr>
+                <w:noProof/>
+                <w:webHidden/>
+              </w:rPr>
+              <w:instrText xml:space="preserve"> PAGEREF _Toc23701927 \h </w:instrText>
+            </w:r>
+            <w:r>
+              <w:rPr>
+                <w:noProof/>
+                <w:webHidden/>
+              </w:rPr>
+            </w:r>
+            <w:r>
+              <w:rPr>
+                <w:noProof/>
+                <w:webHidden/>
+              </w:rPr>
+              <w:fldChar w:fldCharType="separate"/>
+            </w:r>
+            <w:r>
+              <w:rPr>
+                <w:noProof/>
+                <w:webHidden/>
+              </w:rPr>
+              <w:t>5</w:t>
+            </w:r>
+            <w:r>
+              <w:rPr>
+                <w:noProof/>
+                <w:webHidden/>
+              </w:rPr>
+              <w:fldChar w:fldCharType="end"/>
+            </w:r>
+          </w:hyperlink>
+        </w:p>
+        <w:p>
+          <w:pPr>
+            <w:pStyle w:val="TOC1"/>
+            <w:tabs>
+              <w:tab w:val="right" w:leader="dot" w:pos="9350"/>
+            </w:tabs>
+            <w:rPr>
+              <w:rFonts w:eastAsiaTheme="minorEastAsia"/>
+              <w:noProof/>
+            </w:rPr>
+          </w:pPr>
+          <w:hyperlink w:anchor="_Toc23701928" w:history="1">
+            <w:r>
+              <w:rPr>
+                <w:rStyle w:val="Hyperlink"/>
+                <w:noProof/>
+              </w:rPr>
+              <w:t>[AppDev] Clean Architecture with ASP.NET Core – Steve Smith (Ardalis)</w:t>
+            </w:r>
+            <w:r>
+              <w:rPr>
+                <w:noProof/>
+                <w:webHidden/>
+              </w:rPr>
+              <w:tab/>
+            </w:r>
+            <w:r>
+              <w:rPr>
+                <w:noProof/>
+                <w:webHidden/>
+              </w:rPr>
+              <w:fldChar w:fldCharType="begin"/>
+            </w:r>
+            <w:r>
+              <w:rPr>
+                <w:noProof/>
+                <w:webHidden/>
+              </w:rPr>
+              <w:instrText xml:space="preserve"> PAGEREF _Toc23701928 \h </w:instrText>
+            </w:r>
+            <w:r>
+              <w:rPr>
+                <w:noProof/>
+                <w:webHidden/>
+              </w:rPr>
+            </w:r>
+            <w:r>
+              <w:rPr>
+                <w:noProof/>
+                <w:webHidden/>
+              </w:rPr>
+              <w:fldChar w:fldCharType="separate"/>
+            </w:r>
+            <w:r>
+              <w:rPr>
+                <w:noProof/>
+                <w:webHidden/>
+              </w:rPr>
+              <w:t>6</w:t>
+            </w:r>
+            <w:r>
+              <w:rPr>
+                <w:noProof/>
+                <w:webHidden/>
+              </w:rPr>
+              <w:fldChar w:fldCharType="end"/>
+            </w:r>
+          </w:hyperlink>
+        </w:p>
+        <w:p>
+          <w:pPr>
+            <w:pStyle w:val="TOC1"/>
+            <w:tabs>
+              <w:tab w:val="right" w:leader="dot" w:pos="9350"/>
+            </w:tabs>
+            <w:rPr>
+              <w:rFonts w:eastAsiaTheme="minorEastAsia"/>
+              <w:noProof/>
+            </w:rPr>
+          </w:pPr>
+          <w:hyperlink w:anchor="_Toc23701929" w:history="1">
+            <w:r>
+              <w:rPr>
+                <w:rStyle w:val="Hyperlink"/>
+                <w:noProof/>
+              </w:rPr>
+              <w:t>[AppDev] Example Mapping: The New Three Amigos – Thomas Haver</w:t>
+            </w:r>
+            <w:r>
+              <w:rPr>
+                <w:noProof/>
+                <w:webHidden/>
+              </w:rPr>
+              <w:tab/>
+            </w:r>
+            <w:r>
+              <w:rPr>
+                <w:noProof/>
+                <w:webHidden/>
+              </w:rPr>
+              <w:fldChar w:fldCharType="begin"/>
+            </w:r>
+            <w:r>
+              <w:rPr>
+                <w:noProof/>
+                <w:webHidden/>
+              </w:rPr>
+              <w:instrText xml:space="preserve"> PAGEREF _Toc23701929 \h </w:instrText>
+            </w:r>
+            <w:r>
+              <w:rPr>
+                <w:noProof/>
+                <w:webHidden/>
+              </w:rPr>
+            </w:r>
+            <w:r>
+              <w:rPr>
+                <w:noProof/>
+                <w:webHidden/>
+              </w:rPr>
+              <w:fldChar w:fldCharType="separate"/>
+            </w:r>
+            <w:r>
+              <w:rPr>
+                <w:noProof/>
+                <w:webHidden/>
+              </w:rPr>
+              <w:t>7</w:t>
+            </w:r>
+            <w:r>
+              <w:rPr>
+                <w:noProof/>
+                <w:webHidden/>
+              </w:rPr>
+              <w:fldChar w:fldCharType="end"/>
+            </w:r>
+          </w:hyperlink>
+        </w:p>
+        <w:p>
+          <w:pPr>
+            <w:pStyle w:val="TOC1"/>
+            <w:tabs>
+              <w:tab w:val="right" w:leader="dot" w:pos="9350"/>
+            </w:tabs>
+            <w:rPr>
+              <w:rFonts w:eastAsiaTheme="minorEastAsia"/>
+              <w:noProof/>
+            </w:rPr>
+          </w:pPr>
+          <w:hyperlink w:anchor="_Toc23701930" w:history="1">
+            <w:r>
+              <w:rPr>
+                <w:rStyle w:val="Hyperlink"/>
+                <w:noProof/>
+              </w:rPr>
+              <w:t>[AppDev] Git Merge, Resets and Branches – Victor Pudelski</w:t>
+            </w:r>
+            <w:r>
+              <w:rPr>
+                <w:noProof/>
+                <w:webHidden/>
+              </w:rPr>
+              <w:tab/>
+            </w:r>
+            <w:r>
+              <w:rPr>
+                <w:noProof/>
+                <w:webHidden/>
+              </w:rPr>
+              <w:fldChar w:fldCharType="begin"/>
+            </w:r>
+            <w:r>
+              <w:rPr>
+                <w:noProof/>
+                <w:webHidden/>
+              </w:rPr>
+              <w:instrText xml:space="preserve"> PAGEREF _Toc23701930 \h </w:instrText>
+            </w:r>
+            <w:r>
+              <w:rPr>
+                <w:noProof/>
+                <w:webHidden/>
+              </w:rPr>
+            </w:r>
+            <w:r>
+              <w:rPr>
+                <w:noProof/>
+                <w:webHidden/>
+              </w:rPr>
+              <w:fldChar w:fldCharType="separate"/>
+            </w:r>
+            <w:r>
+              <w:rPr>
+                <w:noProof/>
+                <w:webHidden/>
+              </w:rPr>
+              <w:t>8</w:t>
+            </w:r>
+            <w:r>
+              <w:rPr>
+                <w:noProof/>
+                <w:webHidden/>
+              </w:rPr>
+              <w:fldChar w:fldCharType="end"/>
+            </w:r>
+          </w:hyperlink>
+        </w:p>
+        <w:p>
+          <w:pPr>
+            <w:pStyle w:val="TOC1"/>
+            <w:tabs>
+              <w:tab w:val="right" w:leader="dot" w:pos="9350"/>
+            </w:tabs>
+            <w:rPr>
+              <w:rFonts w:eastAsiaTheme="minorEastAsia"/>
+              <w:noProof/>
+            </w:rPr>
+          </w:pPr>
+          <w:hyperlink w:anchor="_Toc23701931" w:history="1">
+            <w:r>
+              <w:rPr>
+                <w:rStyle w:val="Hyperlink"/>
+                <w:noProof/>
+              </w:rPr>
+              <w:t>[AppDev] Making Use of New C# Features – Brendan Enrick</w:t>
+            </w:r>
+            <w:r>
+              <w:rPr>
+                <w:noProof/>
+                <w:webHidden/>
+              </w:rPr>
+              <w:tab/>
+            </w:r>
+            <w:r>
+              <w:rPr>
+                <w:noProof/>
+                <w:webHidden/>
+              </w:rPr>
+              <w:fldChar w:fldCharType="begin"/>
+            </w:r>
+            <w:r>
+              <w:rPr>
+                <w:noProof/>
+                <w:webHidden/>
+              </w:rPr>
+              <w:instrText xml:space="preserve"> PAGEREF _Toc23701931 \h </w:instrText>
+            </w:r>
+            <w:r>
+              <w:rPr>
+                <w:noProof/>
+                <w:webHidden/>
+              </w:rPr>
+            </w:r>
+            <w:r>
+              <w:rPr>
+                <w:noProof/>
+                <w:webHidden/>
+              </w:rPr>
+              <w:fldChar w:fldCharType="separate"/>
+            </w:r>
+            <w:r>
+              <w:rPr>
+                <w:noProof/>
+                <w:webHidden/>
+              </w:rPr>
+              <w:t>9</w:t>
+            </w:r>
+            <w:r>
+              <w:rPr>
+                <w:noProof/>
+                <w:webHidden/>
+              </w:rPr>
+              <w:fldChar w:fldCharType="end"/>
+            </w:r>
+          </w:hyperlink>
+        </w:p>
+        <w:p>
+          <w:pPr>
+            <w:pStyle w:val="TOC1"/>
+            <w:tabs>
+              <w:tab w:val="right" w:leader="dot" w:pos="9350"/>
+            </w:tabs>
+            <w:rPr>
+              <w:rFonts w:eastAsiaTheme="minorEastAsia"/>
+              <w:noProof/>
+            </w:rPr>
+          </w:pPr>
+          <w:hyperlink w:anchor="_Toc23701932" w:history="1">
+            <w:r>
+              <w:rPr>
+                <w:rStyle w:val="Hyperlink"/>
+                <w:noProof/>
+              </w:rPr>
+              <w:t>Keynote – Day 2 – Paul Kilroy</w:t>
+            </w:r>
+            <w:r>
+              <w:rPr>
+                <w:noProof/>
+                <w:webHidden/>
+              </w:rPr>
+              <w:tab/>
+            </w:r>
+            <w:r>
+              <w:rPr>
+                <w:noProof/>
+                <w:webHidden/>
+              </w:rPr>
+              <w:fldChar w:fldCharType="begin"/>
+            </w:r>
+            <w:r>
+              <w:rPr>
+                <w:noProof/>
+                <w:webHidden/>
+              </w:rPr>
+              <w:instrText xml:space="preserve"> PAGEREF _Toc23701932 \h </w:instrText>
+            </w:r>
+            <w:r>
+              <w:rPr>
+                <w:noProof/>
+                <w:webHidden/>
+              </w:rPr>
+            </w:r>
+            <w:r>
+              <w:rPr>
+                <w:noProof/>
+                <w:webHidden/>
+              </w:rPr>
+              <w:fldChar w:fldCharType="separate"/>
+            </w:r>
+            <w:r>
+              <w:rPr>
+                <w:noProof/>
+                <w:webHidden/>
+              </w:rPr>
+              <w:t>11</w:t>
+            </w:r>
+            <w:r>
+              <w:rPr>
+                <w:noProof/>
+                <w:webHidden/>
+              </w:rPr>
+              <w:fldChar w:fldCharType="end"/>
+            </w:r>
+          </w:hyperlink>
+        </w:p>
+        <w:p>
+          <w:pPr>
+            <w:pStyle w:val="TOC1"/>
+            <w:tabs>
+              <w:tab w:val="right" w:leader="dot" w:pos="9350"/>
+            </w:tabs>
+            <w:rPr>
+              <w:rFonts w:eastAsiaTheme="minorEastAsia"/>
+              <w:noProof/>
+            </w:rPr>
+          </w:pPr>
+          <w:hyperlink w:anchor="_Toc23701933" w:history="1">
+            <w:r>
+              <w:rPr>
+                <w:rStyle w:val="Hyperlink"/>
+                <w:noProof/>
+              </w:rPr>
+              <w:t>[SQL/BI] Demystifying NoSQL: The SQL developer's guide – Matthew Groves</w:t>
+            </w:r>
+            <w:r>
+              <w:rPr>
+                <w:noProof/>
+                <w:webHidden/>
+              </w:rPr>
+              <w:tab/>
+            </w:r>
+            <w:r>
+              <w:rPr>
+                <w:noProof/>
+                <w:webHidden/>
+              </w:rPr>
+              <w:fldChar w:fldCharType="begin"/>
+            </w:r>
+            <w:r>
+              <w:rPr>
+                <w:noProof/>
+                <w:webHidden/>
+              </w:rPr>
+              <w:instrText xml:space="preserve"> PAGEREF _Toc23701933 \h </w:instrText>
+            </w:r>
+            <w:r>
+              <w:rPr>
+                <w:noProof/>
+                <w:webHidden/>
+              </w:rPr>
+            </w:r>
+            <w:r>
+              <w:rPr>
+                <w:noProof/>
+                <w:webHidden/>
+              </w:rPr>
+              <w:fldChar w:fldCharType="separate"/>
+            </w:r>
+            <w:r>
+              <w:rPr>
+                <w:noProof/>
+                <w:webHidden/>
+              </w:rPr>
+              <w:t>12</w:t>
+            </w:r>
+            <w:r>
+              <w:rPr>
+                <w:noProof/>
+                <w:webHidden/>
+              </w:rPr>
+              <w:fldChar w:fldCharType="end"/>
+            </w:r>
+          </w:hyperlink>
+        </w:p>
+        <w:p>
+          <w:pPr>
+            <w:pStyle w:val="TOC1"/>
+            <w:tabs>
+              <w:tab w:val="right" w:leader="dot" w:pos="9350"/>
+            </w:tabs>
+            <w:rPr>
+              <w:rFonts w:eastAsiaTheme="minorEastAsia"/>
+              <w:noProof/>
+            </w:rPr>
+          </w:pPr>
+          <w:hyperlink w:anchor="_Toc23701934" w:history="1">
+            <w:r>
+              <w:rPr>
+                <w:rStyle w:val="Hyperlink"/>
+                <w:noProof/>
+              </w:rPr>
+              <w:t>[AppDev] Supercharge your API Testing using Postman – Umang Nahata</w:t>
+            </w:r>
+            <w:r>
+              <w:rPr>
+                <w:noProof/>
+                <w:webHidden/>
+              </w:rPr>
+              <w:tab/>
+            </w:r>
+            <w:r>
+              <w:rPr>
+                <w:noProof/>
+                <w:webHidden/>
+              </w:rPr>
+              <w:fldChar w:fldCharType="begin"/>
+            </w:r>
+            <w:r>
+              <w:rPr>
+                <w:noProof/>
+                <w:webHidden/>
+              </w:rPr>
+              <w:instrText xml:space="preserve"> PAGEREF _Toc23701934 \h </w:instrText>
+            </w:r>
+            <w:r>
+              <w:rPr>
+                <w:noProof/>
+                <w:webHidden/>
+              </w:rPr>
+            </w:r>
+            <w:r>
+              <w:rPr>
+                <w:noProof/>
+                <w:webHidden/>
+              </w:rPr>
+              <w:fldChar w:fldCharType="separate"/>
+            </w:r>
+            <w:r>
+              <w:rPr>
+                <w:noProof/>
+                <w:webHidden/>
+              </w:rPr>
+              <w:t>12</w:t>
+            </w:r>
+            <w:r>
+              <w:rPr>
+                <w:noProof/>
+                <w:webHidden/>
+              </w:rPr>
+              <w:fldChar w:fldCharType="end"/>
+            </w:r>
+          </w:hyperlink>
+        </w:p>
+        <w:p>
+          <w:pPr>
+            <w:pStyle w:val="TOC2"/>
+            <w:tabs>
+              <w:tab w:val="right" w:leader="dot" w:pos="9350"/>
+            </w:tabs>
+            <w:rPr>
+              <w:rFonts w:eastAsiaTheme="minorEastAsia"/>
+              <w:noProof/>
+            </w:rPr>
+          </w:pPr>
+          <w:hyperlink w:anchor="_Toc23701935" w:history="1">
+            <w:r>
+              <w:rPr>
+                <w:rStyle w:val="Hyperlink"/>
+                <w:noProof/>
+              </w:rPr>
+              <w:t>Discussion on Room Requirements (wide vs. long)</w:t>
+            </w:r>
+            <w:r>
+              <w:rPr>
+                <w:noProof/>
+                <w:webHidden/>
+              </w:rPr>
+              <w:tab/>
+            </w:r>
+            <w:r>
+              <w:rPr>
+                <w:noProof/>
+                <w:webHidden/>
+              </w:rPr>
+              <w:fldChar w:fldCharType="begin"/>
+            </w:r>
+            <w:r>
+              <w:rPr>
+                <w:noProof/>
+                <w:webHidden/>
+              </w:rPr>
+              <w:instrText xml:space="preserve"> PAGEREF _Toc23701935 \h </w:instrText>
+            </w:r>
+            <w:r>
+              <w:rPr>
+                <w:noProof/>
+                <w:webHidden/>
+              </w:rPr>
+            </w:r>
+            <w:r>
+              <w:rPr>
+                <w:noProof/>
+                <w:webHidden/>
+              </w:rPr>
+              <w:fldChar w:fldCharType="separate"/>
+            </w:r>
+            <w:r>
+              <w:rPr>
+                <w:noProof/>
+                <w:webHidden/>
+              </w:rPr>
+              <w:t>14</w:t>
+            </w:r>
+            <w:r>
+              <w:rPr>
+                <w:noProof/>
+                <w:webHidden/>
+              </w:rPr>
+              <w:fldChar w:fldCharType="end"/>
+            </w:r>
+          </w:hyperlink>
+        </w:p>
+        <w:p>
+          <w:pPr>
+            <w:pStyle w:val="TOC1"/>
+            <w:tabs>
+              <w:tab w:val="right" w:leader="dot" w:pos="9350"/>
+            </w:tabs>
+            <w:rPr>
+              <w:rFonts w:eastAsiaTheme="minorEastAsia"/>
+              <w:noProof/>
+            </w:rPr>
+          </w:pPr>
+          <w:hyperlink w:anchor="_Toc23701936" w:history="1">
+            <w:r>
+              <w:rPr>
+                <w:rStyle w:val="Hyperlink"/>
+                <w:noProof/>
+              </w:rPr>
+              <w:t>[AppDev] Iterative Development: The Paper Airplanes Game – Natalie Lukac and David Knighton</w:t>
+            </w:r>
+            <w:r>
+              <w:rPr>
+                <w:noProof/>
+                <w:webHidden/>
+              </w:rPr>
+              <w:tab/>
+            </w:r>
+            <w:r>
+              <w:rPr>
+                <w:noProof/>
+                <w:webHidden/>
+              </w:rPr>
+              <w:fldChar w:fldCharType="begin"/>
+            </w:r>
+            <w:r>
+              <w:rPr>
+                <w:noProof/>
+                <w:webHidden/>
+              </w:rPr>
+              <w:instrText xml:space="preserve"> PAGEREF _Toc23701936 \h </w:instrText>
+            </w:r>
+            <w:r>
+              <w:rPr>
+                <w:noProof/>
+                <w:webHidden/>
+              </w:rPr>
+            </w:r>
+            <w:r>
+              <w:rPr>
+                <w:noProof/>
+                <w:webHidden/>
+              </w:rPr>
+              <w:fldChar w:fldCharType="separate"/>
+            </w:r>
+            <w:r>
+              <w:rPr>
+                <w:noProof/>
+                <w:webHidden/>
+              </w:rPr>
+              <w:t>14</w:t>
+            </w:r>
+            <w:r>
+              <w:rPr>
+                <w:noProof/>
+                <w:webHidden/>
+              </w:rPr>
+              <w:fldChar w:fldCharType="end"/>
+            </w:r>
+          </w:hyperlink>
+        </w:p>
+        <w:p>
+          <w:pPr>
+            <w:pStyle w:val="TOC1"/>
+            <w:tabs>
+              <w:tab w:val="right" w:leader="dot" w:pos="9350"/>
+            </w:tabs>
+            <w:rPr>
+              <w:rFonts w:eastAsiaTheme="minorEastAsia"/>
+              <w:noProof/>
+            </w:rPr>
+          </w:pPr>
+          <w:hyperlink w:anchor="_Toc23701937" w:history="1">
+            <w:r>
+              <w:rPr>
+                <w:rStyle w:val="Hyperlink"/>
+                <w:noProof/>
+              </w:rPr>
+              <w:t>[AppDev] WebAssembly Live! – Mike Hand</w:t>
+            </w:r>
+            <w:r>
+              <w:rPr>
+                <w:noProof/>
+                <w:webHidden/>
+              </w:rPr>
+              <w:tab/>
+            </w:r>
+            <w:r>
+              <w:rPr>
+                <w:noProof/>
+                <w:webHidden/>
+              </w:rPr>
+              <w:fldChar w:fldCharType="begin"/>
+            </w:r>
+            <w:r>
+              <w:rPr>
+                <w:noProof/>
+                <w:webHidden/>
+              </w:rPr>
+              <w:instrText xml:space="preserve"> PAGEREF _Toc23701937 \h </w:instrText>
+            </w:r>
+            <w:r>
+              <w:rPr>
+                <w:noProof/>
+                <w:webHidden/>
+              </w:rPr>
+            </w:r>
+            <w:r>
+              <w:rPr>
+                <w:noProof/>
+                <w:webHidden/>
+              </w:rPr>
+              <w:fldChar w:fldCharType="separate"/>
+            </w:r>
+            <w:r>
+              <w:rPr>
+                <w:noProof/>
+                <w:webHidden/>
+              </w:rPr>
+              <w:t>16</w:t>
+            </w:r>
+            <w:r>
+              <w:rPr>
+                <w:noProof/>
+                <w:webHidden/>
+              </w:rPr>
+              <w:fldChar w:fldCharType="end"/>
+            </w:r>
+          </w:hyperlink>
+        </w:p>
+        <w:p>
+          <w:pPr>
+            <w:pStyle w:val="TOC1"/>
+            <w:tabs>
+              <w:tab w:val="right" w:leader="dot" w:pos="9350"/>
+            </w:tabs>
+            <w:rPr>
+              <w:rFonts w:eastAsiaTheme="minorEastAsia"/>
+              <w:noProof/>
+            </w:rPr>
+          </w:pPr>
+          <w:hyperlink w:anchor="_Toc23701938" w:history="1">
+            <w:r>
+              <w:rPr>
+                <w:rStyle w:val="Hyperlink"/>
+                <w:noProof/>
+              </w:rPr>
+              <w:t>Conclusion</w:t>
+            </w:r>
+            <w:r>
+              <w:rPr>
+                <w:noProof/>
+                <w:webHidden/>
+              </w:rPr>
+              <w:tab/>
+            </w:r>
+            <w:r>
+              <w:rPr>
+                <w:noProof/>
+                <w:webHidden/>
+              </w:rPr>
+              <w:fldChar w:fldCharType="begin"/>
+            </w:r>
+            <w:r>
+              <w:rPr>
+                <w:noProof/>
+                <w:webHidden/>
+              </w:rPr>
+              <w:instrText xml:space="preserve"> PAGEREF _Toc23701938 \h </w:instrText>
+            </w:r>
+            <w:r>
+              <w:rPr>
+                <w:noProof/>
+                <w:webHidden/>
+              </w:rPr>
+            </w:r>
+            <w:r>
+              <w:rPr>
+                <w:noProof/>
+                <w:webHidden/>
+              </w:rPr>
+              <w:fldChar w:fldCharType="separate"/>
+            </w:r>
+            <w:r>
+              <w:rPr>
+                <w:noProof/>
+                <w:webHidden/>
+              </w:rPr>
+              <w:t>18</w:t>
+            </w:r>
+            <w:r>
+              <w:rPr>
+                <w:noProof/>
+                <w:webHidden/>
+              </w:rPr>
+              <w:fldChar w:fldCharType="end"/>
+            </w:r>
+          </w:hyperlink>
+        </w:p>
+        <w:p>
+          <w:pPr>
+            <w:rPr>
+              <w:b/>
+              <w:bCs/>
+              <w:noProof/>
+            </w:rPr>
+          </w:pPr>
+          <w:r>
+            <w:rPr>
+              <w:b/>
+              <w:bCs/>
+              <w:noProof/>
+            </w:rPr>
+            <w:fldChar w:fldCharType="end"/>
+          </w:r>
+        </w:p>
+      </w:sdtContent>
+    </w:sdt>
+    <w:p>
+      <w:pPr>
+        <w:pStyle w:val="Heading1"/>
+      </w:pPr>
+      <w:bookmarkStart w:id="1" w:name="_Toc23701924"/>
+      <w:proofErr w:type="spellStart"/>
+      <w:r>
+        <w:t>DogFoodCon</w:t>
+      </w:r>
+      <w:proofErr w:type="spellEnd"/>
+      <w:r>
+        <w:t xml:space="preserve"> is growing</w:t>
+      </w:r>
+      <w:bookmarkEnd w:id="1"/>
+    </w:p>
+    <w:p>
+      <w:hyperlink r:id="rId10" w:history="1">
+        <w:proofErr w:type="spellStart"/>
+        <w:r>
+          <w:rPr>
+            <w:rStyle w:val="Hyperlink"/>
+          </w:rPr>
+          <w:t>DogFoodCon</w:t>
+        </w:r>
+        <w:r>
+          <w:rPr>
+            <w:rStyle w:val="Hyperlink"/>
+          </w:rPr>
+          <w:t>'s</w:t>
+        </w:r>
+        <w:proofErr w:type="spellEnd"/>
+        <w:r>
+          <w:rPr>
+            <w:rStyle w:val="Hyperlink"/>
+          </w:rPr>
+          <w:t xml:space="preserve"> two day event</w:t>
+        </w:r>
+      </w:hyperlink>
+      <w:r>
+        <w:t xml:space="preserve"> </w:t>
+      </w:r>
+      <w:r>
+        <w:t xml:space="preserve">had </w:t>
       </w:r>
       <w:proofErr w:type="gramStart"/>
       <w:r>
-        <w:rPr>
-          <w:highlight w:val="yellow"/>
-        </w:rPr>
-        <w:t>camp overlap</w:t>
+        <w:t>an estimated</w:t>
       </w:r>
       <w:proofErr w:type="gramEnd"/>
       <w:r>
-        <w:rPr>
-          <w:highlight w:val="yellow"/>
-        </w:rPr>
-        <w:t xml:space="preserve"> with </w:t>
-      </w:r>
-      <w:proofErr w:type="spellStart"/>
-      <w:r>
-        <w:rPr>
-          <w:highlight w:val="yellow"/>
-        </w:rPr>
+        <w:t xml:space="preserve"> </w:t>
+      </w:r>
+      <w:r>
+        <w:t>460 – 470 total attendees</w:t>
+      </w:r>
+      <w:r>
+        <w:t xml:space="preserve"> this year</w:t>
+      </w:r>
+      <w:r>
+        <w:t>, mostly from the Great Lakes Region (OH, KY, WV, IN, MI, and Western PA)</w:t>
+      </w:r>
+      <w:r>
+        <w:t>.  That's t</w:t>
+      </w:r>
+      <w:r>
+        <w:t xml:space="preserve">he largest attendance to date!  </w:t>
+      </w:r>
+      <w:proofErr w:type="spellStart"/>
+      <w:r>
         <w:t>DogFoodCon</w:t>
       </w:r>
       <w:proofErr w:type="spellEnd"/>
+      <w:r>
+        <w:t xml:space="preserve"> has been increasing in size over the years.  Here are the verified registered attendees.  2014: 384; 2015: 385; 2016: 400; 2017: 394; 2018: 403; 2019: 431.  There is always some variance for volunteers, speakers, booth workers, and such hence the estimation.</w:t>
+      </w:r>
+    </w:p>
+    <w:p>
+      <w:hyperlink r:id="rId11" w:history="1">
+        <w:r>
+          <w:rPr>
+            <w:rStyle w:val="Hyperlink"/>
+          </w:rPr>
+          <w:t>Fusion Alliance</w:t>
+        </w:r>
+      </w:hyperlink>
+      <w:r>
+        <w:t xml:space="preserve"> was gracious enough to host the </w:t>
+      </w:r>
+      <w:hyperlink r:id="rId12" w:history="1">
+        <w:r>
+          <w:rPr>
+            <w:rStyle w:val="Hyperlink"/>
+          </w:rPr>
+          <w:t>Pre-Conference Security Day</w:t>
+        </w:r>
+      </w:hyperlink>
+      <w:r>
+        <w:t xml:space="preserve"> on Wednesday and the </w:t>
+      </w:r>
+      <w:hyperlink r:id="rId13" w:history="1">
+        <w:r>
+          <w:rPr>
+            <w:rStyle w:val="Hyperlink"/>
+          </w:rPr>
+          <w:t>Azure Fundamentals 900 session</w:t>
+        </w:r>
+      </w:hyperlink>
+      <w:r>
+        <w:t xml:space="preserve"> on Thursday.  It's amazing all that </w:t>
+      </w:r>
+      <w:proofErr w:type="spellStart"/>
+      <w:r>
+        <w:t>DogFoodCon</w:t>
+      </w:r>
+      <w:proofErr w:type="spellEnd"/>
+      <w:r>
+        <w:t xml:space="preserve"> offers!</w:t>
+      </w:r>
+    </w:p>
+    <w:p>
+      <w:r>
+        <w:t xml:space="preserve">Due to conflicts the </w:t>
+      </w:r>
+      <w:hyperlink r:id="rId14" w:history="1">
+        <w:r>
+          <w:rPr>
+            <w:rStyle w:val="Hyperlink"/>
+          </w:rPr>
+          <w:t xml:space="preserve">Azure Fundamentals </w:t>
+        </w:r>
+        <w:r>
+          <w:rPr>
+            <w:rStyle w:val="Hyperlink"/>
+          </w:rPr>
+          <w:t>AZ-</w:t>
+        </w:r>
+        <w:r>
+          <w:rPr>
+            <w:rStyle w:val="Hyperlink"/>
+          </w:rPr>
+          <w:t xml:space="preserve">900 session </w:t>
+        </w:r>
+        <w:r>
+          <w:rPr>
+            <w:rStyle w:val="Hyperlink"/>
+          </w:rPr>
+          <w:t>(no exam, no voucher)</w:t>
+        </w:r>
+      </w:hyperlink>
+      <w:r>
+        <w:t xml:space="preserve"> </w:t>
+      </w:r>
+      <w:r>
+        <w:t>originally scheduled on the Wednesday Pre-Conference day was moved to Thursday overlapping with the two-day event.</w:t>
+      </w:r>
+      <w:r>
+        <w:t xml:space="preserve">  </w:t>
+      </w:r>
+      <w:proofErr w:type="spellStart"/>
+      <w:r>
+        <w:t>DogFoodCon</w:t>
+      </w:r>
+      <w:proofErr w:type="spellEnd"/>
+      <w:r>
+        <w:t xml:space="preserve"> reached out to the </w:t>
+      </w:r>
+      <w:r>
+        <w:t xml:space="preserve">attendees and explained the conflict.  </w:t>
+      </w:r>
+      <w:r>
+        <w:t>A colleague of mine was confused about some of the event's details</w:t>
+      </w:r>
+      <w:r>
+        <w:t>.  Once he reached the session everythin</w:t>
+      </w:r>
+      <w:r>
+        <w:t>g was cleared up and it was a great learning experience for him.</w:t>
+      </w:r>
+    </w:p>
+    <w:p>
+      <w:proofErr w:type="spellStart"/>
+      <w:r>
+        <w:t>DogFoodCon</w:t>
+      </w:r>
+      <w:proofErr w:type="spellEnd"/>
+      <w:r>
+        <w:t xml:space="preserve"> had 270 submissions for sessions.  The last 2 years were around 150 – 180</w:t>
+      </w:r>
+      <w:r>
+        <w:t xml:space="preserve"> submissions</w:t>
+      </w:r>
+      <w:r>
+        <w:t>.  That's a huge jump!  Definitely makes it difficult for the committee to decide which sessions are approved with so many great submissions.</w:t>
+      </w:r>
+    </w:p>
+    <w:p>
+      <w:r>
+        <w:lastRenderedPageBreak/>
+        <w:t xml:space="preserve">It was my pleasure to volunteer as a tech blogger for the </w:t>
+      </w:r>
+      <w:proofErr w:type="spellStart"/>
+      <w:r>
+        <w:t>DogFoodCon</w:t>
+      </w:r>
+      <w:proofErr w:type="spellEnd"/>
+      <w:r>
+        <w:t xml:space="preserve"> conference this year.  I interviewed three of the presenters and ended up writing five articles in context to their sessions leading up to the conference.</w:t>
+      </w:r>
+    </w:p>
+    <w:p>
+      <w:pPr>
+        <w:pStyle w:val="ListParagraph"/>
+        <w:numPr>
+          <w:ilvl w:val="0"/>
+          <w:numId w:val="30"/>
+        </w:numPr>
+      </w:pPr>
+      <w:hyperlink r:id="rId15" w:history="1">
+        <w:r>
+          <w:rPr>
+            <w:rStyle w:val="Hyperlink"/>
+          </w:rPr>
+          <w:t xml:space="preserve">Developer Tips: C# Selenium with </w:t>
+        </w:r>
+        <w:proofErr w:type="spellStart"/>
+        <w:r>
+          <w:rPr>
+            <w:rStyle w:val="Hyperlink"/>
+          </w:rPr>
+          <w:t>MSTest</w:t>
+        </w:r>
+        <w:proofErr w:type="spellEnd"/>
+        <w:r>
+          <w:rPr>
+            <w:rStyle w:val="Hyperlink"/>
+          </w:rPr>
+          <w:t xml:space="preserve"> Basics</w:t>
+        </w:r>
+      </w:hyperlink>
+    </w:p>
+    <w:p>
+      <w:pPr>
+        <w:pStyle w:val="ListParagraph"/>
+        <w:numPr>
+          <w:ilvl w:val="0"/>
+          <w:numId w:val="30"/>
+        </w:numPr>
+      </w:pPr>
+      <w:hyperlink r:id="rId16" w:history="1">
+        <w:r>
+          <w:rPr>
+            <w:rStyle w:val="Hyperlink"/>
+          </w:rPr>
+          <w:t>Azure Multi-Factor Authentication - Part 1: Domain Users</w:t>
+        </w:r>
+      </w:hyperlink>
+    </w:p>
+    <w:p>
+      <w:pPr>
+        <w:pStyle w:val="ListParagraph"/>
+        <w:numPr>
+          <w:ilvl w:val="0"/>
+          <w:numId w:val="30"/>
+        </w:numPr>
+      </w:pPr>
+      <w:hyperlink r:id="rId17" w:history="1">
+        <w:r>
+          <w:rPr>
+            <w:rStyle w:val="Hyperlink"/>
+          </w:rPr>
+          <w:t>Azure Multi-Factor Authentication - Part 2: Guest Users</w:t>
+        </w:r>
+      </w:hyperlink>
+    </w:p>
+    <w:p>
+      <w:pPr>
+        <w:pStyle w:val="ListParagraph"/>
+        <w:numPr>
+          <w:ilvl w:val="0"/>
+          <w:numId w:val="30"/>
+        </w:numPr>
+      </w:pPr>
+      <w:hyperlink r:id="rId18" w:history="1">
+        <w:r>
+          <w:rPr>
+            <w:rStyle w:val="Hyperlink"/>
+          </w:rPr>
+          <w:t>PowerShell SQL Deployment – Part 1: PowerShell</w:t>
+        </w:r>
+      </w:hyperlink>
+    </w:p>
+    <w:p>
+      <w:pPr>
+        <w:pStyle w:val="ListParagraph"/>
+        <w:numPr>
+          <w:ilvl w:val="0"/>
+          <w:numId w:val="30"/>
+        </w:numPr>
+      </w:pPr>
+      <w:hyperlink r:id="rId19" w:history="1">
+        <w:r>
+          <w:rPr>
+            <w:rStyle w:val="Hyperlink"/>
+          </w:rPr>
+          <w:t>PowerShell SQL Deployment – Part 2: Azure DevOps</w:t>
+        </w:r>
+      </w:hyperlink>
+    </w:p>
+    <w:p>
+      <w:r>
+        <w:t xml:space="preserve">Thanks to </w:t>
+      </w:r>
+      <w:proofErr w:type="spellStart"/>
+      <w:r>
+        <w:t>DogFoodCon</w:t>
+      </w:r>
+      <w:proofErr w:type="spellEnd"/>
+      <w:r>
+        <w:t xml:space="preserve"> for sharing these statistics!</w:t>
+      </w:r>
     </w:p>
     <w:p>
       <w:pPr>
         <w:pStyle w:val="Heading1"/>
       </w:pPr>
+      <w:bookmarkStart w:id="2" w:name="_Toc23701925"/>
       <w:r>
         <w:t>Session Categories</w:t>
       </w:r>
+      <w:bookmarkEnd w:id="2"/>
     </w:p>
     <w:p>
       <w:r>
@@ -143,7 +1581,7 @@
       <w:r>
         <w:t xml:space="preserve">Of course </w:t>
       </w:r>
-      <w:hyperlink r:id="rId8" w:history="1">
+      <w:hyperlink r:id="rId20" w:history="1">
         <w:r>
           <w:rPr>
             <w:rStyle w:val="Hyperlink"/>
@@ -716,7 +2154,6 @@
           </w:tcPr>
           <w:p>
             <w:r>
-              <w:lastRenderedPageBreak/>
               <w:t>[Azure/Cloud]</w:t>
             </w:r>
           </w:p>
@@ -1923,6 +3360,7 @@
     <w:p/>
     <w:p>
       <w:r>
+        <w:lastRenderedPageBreak/>
         <w:t>Sometimes sessions could be in multiple categories and a decision must be made.  [</w:t>
       </w:r>
       <w:proofErr w:type="spellStart"/>
@@ -2011,12 +3449,14 @@
       <w:pPr>
         <w:pStyle w:val="Heading1"/>
       </w:pPr>
+      <w:bookmarkStart w:id="3" w:name="_Toc23701926"/>
       <w:r>
         <w:t>Keynote</w:t>
       </w:r>
       <w:r>
         <w:t xml:space="preserve"> – Day 1 – Keith Elder</w:t>
       </w:r>
+      <w:bookmarkEnd w:id="3"/>
     </w:p>
     <w:p>
       <w:r>
@@ -2030,7 +3470,7 @@
       <w:r>
         <w:t xml:space="preserve">He described how he started at </w:t>
       </w:r>
-      <w:hyperlink r:id="rId9" w:history="1">
+      <w:hyperlink r:id="rId21" w:history="1">
         <w:r>
           <w:rPr>
             <w:rStyle w:val="Hyperlink"/>
@@ -2078,7 +3518,6 @@
         </w:numPr>
       </w:pPr>
       <w:r>
-        <w:lastRenderedPageBreak/>
         <w:t>Develop your skills so you may create great products and innovations.</w:t>
       </w:r>
     </w:p>
@@ -2165,7 +3604,7 @@
       <w:r>
         <w:t xml:space="preserve">I thought this ISM was so appropriate given we were at </w:t>
       </w:r>
-      <w:hyperlink r:id="rId10" w:history="1">
+      <w:hyperlink r:id="rId22" w:history="1">
         <w:proofErr w:type="spellStart"/>
         <w:r>
           <w:rPr>
@@ -2202,6 +3641,7 @@
     </w:p>
     <w:p>
       <w:r>
+        <w:lastRenderedPageBreak/>
         <w:t>Quicken Loans dedicates one week a quarter (every 10 weeks) to "Hack Week" dedicated to innovation and improving business.  They treat it like a science fair.  Some of these excursions have led to new companies forming.  There is plenty to learn from this company's cultural ISMs that every business should incorporate.</w:t>
       </w:r>
     </w:p>
@@ -2209,12 +3649,14 @@
       <w:pPr>
         <w:pStyle w:val="Heading1"/>
       </w:pPr>
+      <w:bookmarkStart w:id="4" w:name="_Toc23701927"/>
       <w:r>
         <w:t>[Office 365] Getting Up to Speed with Microsoft Graph Development – Brian T. Jackett</w:t>
       </w:r>
-    </w:p>
-    <w:p>
-      <w:hyperlink r:id="rId11" w:history="1">
+      <w:bookmarkEnd w:id="4"/>
+    </w:p>
+    <w:p>
+      <w:hyperlink r:id="rId23" w:history="1">
         <w:r>
           <w:rPr>
             <w:rStyle w:val="Hyperlink"/>
@@ -2231,7 +3673,7 @@
       <w:r>
         <w:t xml:space="preserve">You may </w:t>
       </w:r>
-      <w:hyperlink r:id="rId12" w:history="1">
+      <w:hyperlink r:id="rId24" w:history="1">
         <w:r>
           <w:rPr>
             <w:rStyle w:val="Hyperlink"/>
@@ -2300,7 +3742,7 @@
       <w:r>
         <w:t xml:space="preserve">When you login to the </w:t>
       </w:r>
-      <w:hyperlink r:id="rId13" w:history="1">
+      <w:hyperlink r:id="rId25" w:history="1">
         <w:r>
           <w:rPr>
             <w:rStyle w:val="Hyperlink"/>
@@ -2344,7 +3786,6 @@
         <w:rPr>
           <w:noProof/>
         </w:rPr>
-        <w:lastRenderedPageBreak/>
         <w:drawing>
           <wp:inline distT="0" distB="0" distL="0" distR="0" wp14:anchorId="47292038" wp14:editId="34F7E21A">
             <wp:extent cx="5943600" cy="3836035"/>
@@ -2361,7 +3802,7 @@
                     <pic:cNvPicPr/>
                   </pic:nvPicPr>
                   <pic:blipFill>
-                    <a:blip r:embed="rId14"/>
+                    <a:blip r:embed="rId26"/>
                     <a:stretch>
                       <a:fillRect/>
                     </a:stretch>
@@ -2386,7 +3827,7 @@
       <w:r>
         <w:t xml:space="preserve">Microsoft Graph uses </w:t>
       </w:r>
-      <w:hyperlink r:id="rId15" w:history="1">
+      <w:hyperlink r:id="rId27" w:history="1">
         <w:r>
           <w:rPr>
             <w:rStyle w:val="Hyperlink"/>
@@ -2397,7 +3838,7 @@
       <w:r>
         <w:t xml:space="preserve">.  There are two types of permissions: </w:t>
       </w:r>
-      <w:hyperlink r:id="rId16" w:anchor="microsoft-graph-permissions" w:history="1">
+      <w:hyperlink r:id="rId28" w:anchor="microsoft-graph-permissions" w:history="1">
         <w:r>
           <w:rPr>
             <w:rStyle w:val="Hyperlink"/>
@@ -2433,7 +3874,11 @@
         <w:t>permission</w:t>
       </w:r>
       <w:r>
-        <w:t xml:space="preserve">s for the users and API.  As an example and Application Permission follows the format: </w:t>
+        <w:t xml:space="preserve">s for the users and API.  As an </w:t>
+      </w:r>
+      <w:r>
+        <w:lastRenderedPageBreak/>
+        <w:t xml:space="preserve">example and Application Permission follows the format: </w:t>
       </w:r>
       <w:proofErr w:type="spellStart"/>
       <w:r>
@@ -2451,7 +3896,7 @@
       <w:r>
         <w:t xml:space="preserve"> was applied to a user to access email then that user would have access to not just their emails, but everyone's email.  </w:t>
       </w:r>
-      <w:hyperlink r:id="rId17" w:history="1">
+      <w:hyperlink r:id="rId29" w:history="1">
         <w:r>
           <w:rPr>
             <w:rStyle w:val="Hyperlink"/>
@@ -2507,7 +3952,7 @@
       <w:r>
         <w:t xml:space="preserve">Learn more by reading an </w:t>
       </w:r>
-      <w:hyperlink r:id="rId18" w:history="1">
+      <w:hyperlink r:id="rId30" w:history="1">
         <w:r>
           <w:rPr>
             <w:rStyle w:val="Hyperlink"/>
@@ -2543,6 +3988,7 @@
       <w:pPr>
         <w:pStyle w:val="Heading1"/>
       </w:pPr>
+      <w:bookmarkStart w:id="5" w:name="_Toc23701928"/>
       <w:r>
         <w:t>[</w:t>
       </w:r>
@@ -2562,12 +4008,13 @@
       <w:r>
         <w:t>)</w:t>
       </w:r>
+      <w:bookmarkEnd w:id="5"/>
     </w:p>
     <w:p>
       <w:r>
         <w:t xml:space="preserve">Steve Smith has written an </w:t>
       </w:r>
-      <w:hyperlink r:id="rId19" w:history="1">
+      <w:hyperlink r:id="rId31" w:history="1">
         <w:r>
           <w:rPr>
             <w:rStyle w:val="Hyperlink"/>
@@ -2578,7 +4025,7 @@
       <w:r>
         <w:t xml:space="preserve"> for Microsoft titled "</w:t>
       </w:r>
-      <w:hyperlink r:id="rId20" w:history="1">
+      <w:hyperlink r:id="rId32" w:history="1">
         <w:r>
           <w:rPr>
             <w:rStyle w:val="Hyperlink"/>
@@ -2592,13 +4039,12 @@
     </w:p>
     <w:p>
       <w:r>
-        <w:lastRenderedPageBreak/>
         <w:t xml:space="preserve">Steve </w:t>
       </w:r>
       <w:r>
         <w:t xml:space="preserve">ran through the standard </w:t>
       </w:r>
-      <w:hyperlink r:id="rId21" w:history="1">
+      <w:hyperlink r:id="rId33" w:history="1">
         <w:r>
           <w:rPr>
             <w:rStyle w:val="Hyperlink"/>
@@ -2609,7 +4055,7 @@
       <w:r>
         <w:t xml:space="preserve"> principles including </w:t>
       </w:r>
-      <w:hyperlink r:id="rId22" w:history="1">
+      <w:hyperlink r:id="rId34" w:history="1">
         <w:r>
           <w:rPr>
             <w:rStyle w:val="Hyperlink"/>
@@ -2620,7 +4066,7 @@
       <w:r>
         <w:t xml:space="preserve"> and </w:t>
       </w:r>
-      <w:hyperlink r:id="rId23" w:history="1">
+      <w:hyperlink r:id="rId35" w:history="1">
         <w:proofErr w:type="gramStart"/>
         <w:r>
           <w:rPr>
@@ -2639,7 +4085,7 @@
       <w:r>
         <w:t xml:space="preserve">.  He went over previous architectures such as </w:t>
       </w:r>
-      <w:hyperlink r:id="rId24" w:history="1">
+      <w:hyperlink r:id="rId36" w:history="1">
         <w:r>
           <w:rPr>
             <w:rStyle w:val="Hyperlink"/>
@@ -2650,7 +4096,7 @@
       <w:r>
         <w:t xml:space="preserve">, </w:t>
       </w:r>
-      <w:hyperlink r:id="rId25" w:history="1">
+      <w:hyperlink r:id="rId37" w:history="1">
         <w:r>
           <w:rPr>
             <w:rStyle w:val="Hyperlink"/>
@@ -2661,7 +4107,7 @@
       <w:r>
         <w:t xml:space="preserve">, and </w:t>
       </w:r>
-      <w:hyperlink r:id="rId26" w:history="1">
+      <w:hyperlink r:id="rId38" w:history="1">
         <w:r>
           <w:rPr>
             <w:rStyle w:val="Hyperlink"/>
@@ -2675,7 +4121,7 @@
       <w:r>
         <w:t xml:space="preserve">  I liked </w:t>
       </w:r>
-      <w:hyperlink r:id="rId27" w:history="1">
+      <w:hyperlink r:id="rId39" w:history="1">
         <w:r>
           <w:rPr>
             <w:rStyle w:val="Hyperlink"/>
@@ -2695,7 +4141,7 @@
       <w:r>
         <w:t xml:space="preserve"> of </w:t>
       </w:r>
-      <w:hyperlink r:id="rId28" w:history="1">
+      <w:hyperlink r:id="rId40" w:history="1">
         <w:r>
           <w:rPr>
             <w:rStyle w:val="Hyperlink"/>
@@ -2708,7 +4154,7 @@
       </w:r>
     </w:p>
     <w:p>
-      <w:hyperlink r:id="rId29" w:anchor="the-core-project" w:history="1">
+      <w:hyperlink r:id="rId41" w:anchor="the-core-project" w:history="1">
         <w:r>
           <w:rPr>
             <w:rStyle w:val="Hyperlink"/>
@@ -2808,7 +4254,7 @@
       </w:r>
     </w:p>
     <w:p>
-      <w:hyperlink r:id="rId30" w:anchor="the-infrastructure-project" w:history="1">
+      <w:hyperlink r:id="rId42" w:anchor="the-infrastructure-project" w:history="1">
         <w:r>
           <w:rPr>
             <w:rStyle w:val="Hyperlink"/>
@@ -2821,7 +4267,7 @@
       </w:r>
     </w:p>
     <w:p>
-      <w:hyperlink r:id="rId31" w:anchor="the-web-project" w:history="1">
+      <w:hyperlink r:id="rId43" w:anchor="the-web-project" w:history="1">
         <w:r>
           <w:rPr>
             <w:rStyle w:val="Hyperlink"/>
@@ -2847,7 +4293,7 @@
       </w:r>
     </w:p>
     <w:p>
-      <w:hyperlink r:id="rId32" w:anchor="the-test-projects" w:history="1">
+      <w:hyperlink r:id="rId44" w:anchor="the-test-projects" w:history="1">
         <w:r>
           <w:rPr>
             <w:rStyle w:val="Hyperlink"/>
@@ -2866,7 +4312,7 @@
       <w:r>
         <w:t xml:space="preserve">example </w:t>
       </w:r>
-      <w:hyperlink r:id="rId33" w:history="1">
+      <w:hyperlink r:id="rId45" w:history="1">
         <w:r>
           <w:rPr>
             <w:rStyle w:val="Hyperlink"/>
@@ -2903,6 +4349,7 @@
       <w:pPr>
         <w:pStyle w:val="Heading1"/>
       </w:pPr>
+      <w:bookmarkStart w:id="6" w:name="_Toc23701929"/>
       <w:r>
         <w:t>[</w:t>
       </w:r>
@@ -2918,13 +4365,14 @@
       <w:r>
         <w:t>Haver</w:t>
       </w:r>
+      <w:bookmarkEnd w:id="6"/>
       <w:proofErr w:type="spellEnd"/>
     </w:p>
     <w:p>
       <w:r>
         <w:t xml:space="preserve">Creating a user story that everyone understands is difficult unless you include the </w:t>
       </w:r>
-      <w:hyperlink r:id="rId34" w:history="1">
+      <w:hyperlink r:id="rId46" w:history="1">
         <w:r>
           <w:rPr>
             <w:rStyle w:val="Hyperlink"/>
@@ -2937,7 +4385,7 @@
       </w:r>
     </w:p>
     <w:p>
-      <w:hyperlink r:id="rId35" w:history="1">
+      <w:hyperlink r:id="rId47" w:history="1">
         <w:r>
           <w:rPr>
             <w:rStyle w:val="Hyperlink"/>
@@ -2960,7 +4408,6 @@
     </w:p>
     <w:p>
       <w:r>
-        <w:lastRenderedPageBreak/>
         <w:t xml:space="preserve">Start by defining a </w:t>
       </w:r>
       <w:r>
@@ -3068,7 +4515,7 @@
       <w:r>
         <w:t xml:space="preserve">A link to </w:t>
       </w:r>
-      <w:hyperlink r:id="rId36" w:history="1">
+      <w:hyperlink r:id="rId48" w:history="1">
         <w:proofErr w:type="spellStart"/>
         <w:r>
           <w:rPr>
@@ -3092,7 +4539,11 @@
     </w:p>
     <w:p>
       <w:r>
-        <w:t>Here are a few final takeaways from the presenter.  Sometimes features that describe technology updates on UI changes don't fit this model.  Though you may be tempted to write examples using the standard Gherkin Given [] When [] Then [] pattern, the examples should be kept simple to illustrate the user stories.  Don't just test the examples, test around the scenario as well.  Teams may be resistant at first and may change as you make it a habit.</w:t>
+        <w:t xml:space="preserve">Here are a few final takeaways from the presenter.  Sometimes features that describe technology updates on UI changes don't fit this model.  Though you may be tempted to write examples using the standard Gherkin Given [] When [] Then [] pattern, the examples should be kept simple to illustrate the </w:t>
+      </w:r>
+      <w:r>
+        <w:lastRenderedPageBreak/>
+        <w:t>user stories.  Don't just test the examples, test around the scenario as well.  Teams may be resistant at first and may change as you make it a habit.</w:t>
       </w:r>
     </w:p>
     <w:p>
@@ -3104,6 +4555,7 @@
       <w:pPr>
         <w:pStyle w:val="Heading1"/>
       </w:pPr>
+      <w:bookmarkStart w:id="7" w:name="_Toc23701930"/>
       <w:r>
         <w:t>[</w:t>
       </w:r>
@@ -3127,6 +4579,7 @@
       <w:r>
         <w:t>Pudelski</w:t>
       </w:r>
+      <w:bookmarkEnd w:id="7"/>
       <w:proofErr w:type="spellEnd"/>
     </w:p>
     <w:p>
@@ -3153,7 +4606,7 @@
       <w:r>
         <w:t xml:space="preserve">my </w:t>
       </w:r>
-      <w:hyperlink r:id="rId37" w:history="1">
+      <w:hyperlink r:id="rId49" w:history="1">
         <w:r>
           <w:rPr>
             <w:rStyle w:val="Hyperlink"/>
@@ -3162,11 +4615,7 @@
         </w:r>
       </w:hyperlink>
       <w:r>
-        <w:t xml:space="preserve">, I wanted them exposed publicly and GitHub fit that bill nicely.  My experience to date has simply been to use Visual Studio with the GitHub extension to clone a repository locally, make changes to the articles and code samples, </w:t>
-      </w:r>
-      <w:r>
-        <w:lastRenderedPageBreak/>
-        <w:t>commit changes, sync, and then verify the changes were in GitHub.</w:t>
+        <w:t>, I wanted them exposed publicly and GitHub fit that bill nicely.  My experience to date has simply been to use Visual Studio with the GitHub extension to clone a repository locally, make changes to the articles and code samples, commit changes, sync, and then verify the changes were in GitHub.</w:t>
       </w:r>
       <w:r>
         <w:t xml:space="preserve">  This was my first time working with GitHub via command line and I was excited!</w:t>
@@ -3244,7 +4693,7 @@
           <w:numId w:val="13"/>
         </w:numPr>
       </w:pPr>
-      <w:hyperlink r:id="rId38" w:history="1">
+      <w:hyperlink r:id="rId50" w:history="1">
         <w:proofErr w:type="spellStart"/>
         <w:r>
           <w:rPr>
@@ -3400,7 +4849,11 @@
     </w:p>
     <w:p>
       <w:r>
-        <w:t>Resolve the conflict by accepting your changes between Head and ===, === to {hash code}, or manually merging the changes.  Remove the Head, ===, and {hash code} lines.  Test, code review, and then commit your changes.  Pull the code again and merge to the master and it should work now.  While you can merge straight to the master, my experience with Azure DevOps has me cautiously pull changes first and resolve conflicts locally before merging.</w:t>
+        <w:t xml:space="preserve">Resolve the conflict by accepting your changes between Head and ===, === to {hash code}, or manually merging the changes.  Remove the Head, ===, and {hash code} lines.  Test, code review, and then </w:t>
+      </w:r>
+      <w:r>
+        <w:lastRenderedPageBreak/>
+        <w:t>commit your changes.  Pull the code again and merge to the master and it should work now.  While you can merge straight to the master, my experience with Azure DevOps has me cautiously pull changes first and resolve conflicts locally before merging.</w:t>
       </w:r>
     </w:p>
     <w:p>
@@ -3591,7 +5044,6 @@
         </w:numPr>
       </w:pPr>
       <w:r>
-        <w:lastRenderedPageBreak/>
         <w:t>Switched the branch</w:t>
       </w:r>
     </w:p>
@@ -3651,6 +5103,7 @@
       <w:pPr>
         <w:pStyle w:val="Heading1"/>
       </w:pPr>
+      <w:bookmarkStart w:id="8" w:name="_Toc23701931"/>
       <w:r>
         <w:t>[</w:t>
       </w:r>
@@ -3662,6 +5115,7 @@
       <w:r>
         <w:t>] Making Use of New C# Features – Brendan Enrick</w:t>
       </w:r>
+      <w:bookmarkEnd w:id="8"/>
     </w:p>
     <w:p>
       <w:r>
@@ -3679,7 +5133,7 @@
       <w:r>
         <w:t xml:space="preserve">The dreaded </w:t>
       </w:r>
-      <w:hyperlink r:id="rId39" w:history="1">
+      <w:hyperlink r:id="rId51" w:history="1">
         <w:r>
           <w:rPr>
             <w:rStyle w:val="Hyperlink"/>
@@ -3702,7 +5156,7 @@
           <w:numId w:val="6"/>
         </w:numPr>
       </w:pPr>
-      <w:hyperlink r:id="rId40" w:anchor="null-conditional-operators--and-" w:history="1">
+      <w:hyperlink r:id="rId52" w:anchor="null-conditional-operators--and-" w:history="1">
         <w:r>
           <w:rPr>
             <w:rStyle w:val="Hyperlink"/>
@@ -3738,7 +5192,7 @@
           <w:numId w:val="6"/>
         </w:numPr>
       </w:pPr>
-      <w:hyperlink r:id="rId41" w:history="1">
+      <w:hyperlink r:id="rId53" w:history="1">
         <w:r>
           <w:rPr>
             <w:rStyle w:val="Hyperlink"/>
@@ -3798,7 +5252,7 @@
           <w:numId w:val="6"/>
         </w:numPr>
       </w:pPr>
-      <w:hyperlink r:id="rId42" w:history="1">
+      <w:hyperlink r:id="rId54" w:history="1">
         <w:r>
           <w:rPr>
             <w:rStyle w:val="Hyperlink"/>
@@ -3831,7 +5285,7 @@
           <w:numId w:val="6"/>
         </w:numPr>
       </w:pPr>
-      <w:hyperlink r:id="rId43" w:history="1">
+      <w:hyperlink r:id="rId55" w:history="1">
         <w:proofErr w:type="spellStart"/>
         <w:r>
           <w:rPr>
@@ -3860,6 +5314,7 @@
         </w:numPr>
       </w:pPr>
       <w:r>
+        <w:lastRenderedPageBreak/>
         <w:t xml:space="preserve">AKA </w:t>
       </w:r>
       <w:proofErr w:type="spellStart"/>
@@ -3969,7 +5424,7 @@
           <w:numId w:val="6"/>
         </w:numPr>
       </w:pPr>
-      <w:hyperlink r:id="rId44" w:history="1">
+      <w:hyperlink r:id="rId56" w:history="1">
         <w:r>
           <w:rPr>
             <w:rStyle w:val="Hyperlink"/>
@@ -4021,7 +5476,7 @@
           <w:numId w:val="6"/>
         </w:numPr>
       </w:pPr>
-      <w:hyperlink r:id="rId45" w:history="1">
+      <w:hyperlink r:id="rId57" w:history="1">
         <w:r>
           <w:rPr>
             <w:rStyle w:val="Hyperlink"/>
@@ -4065,7 +5520,7 @@
           <w:numId w:val="6"/>
         </w:numPr>
       </w:pPr>
-      <w:hyperlink r:id="rId46" w:history="1">
+      <w:hyperlink r:id="rId58" w:history="1">
         <w:r>
           <w:rPr>
             <w:rStyle w:val="Hyperlink"/>
@@ -4106,7 +5561,7 @@
           <w:numId w:val="6"/>
         </w:numPr>
       </w:pPr>
-      <w:hyperlink r:id="rId47" w:history="1">
+      <w:hyperlink r:id="rId59" w:history="1">
         <w:r>
           <w:rPr>
             <w:rStyle w:val="Hyperlink"/>
@@ -4158,7 +5613,7 @@
           <w:numId w:val="6"/>
         </w:numPr>
       </w:pPr>
-      <w:hyperlink r:id="rId48" w:history="1">
+      <w:hyperlink r:id="rId60" w:history="1">
         <w:proofErr w:type="spellStart"/>
         <w:r>
           <w:rPr>
@@ -4207,7 +5662,7 @@
           <w:numId w:val="6"/>
         </w:numPr>
       </w:pPr>
-      <w:hyperlink r:id="rId49" w:history="1">
+      <w:hyperlink r:id="rId61" w:history="1">
         <w:r>
           <w:rPr>
             <w:rStyle w:val="Hyperlink"/>
@@ -4262,7 +5717,7 @@
       <w:r>
         <w:t xml:space="preserve">Check out my article on </w:t>
       </w:r>
-      <w:hyperlink r:id="rId50" w:history="1">
+      <w:hyperlink r:id="rId62" w:history="1">
         <w:r>
           <w:rPr>
             <w:rStyle w:val="Hyperlink"/>
@@ -4291,7 +5746,7 @@
           <w:numId w:val="6"/>
         </w:numPr>
       </w:pPr>
-      <w:hyperlink r:id="rId51" w:history="1">
+      <w:hyperlink r:id="rId63" w:history="1">
         <w:r>
           <w:rPr>
             <w:rStyle w:val="Hyperlink"/>
@@ -4302,7 +5757,7 @@
       <w:r>
         <w:t xml:space="preserve"> – </w:t>
       </w:r>
-      <w:hyperlink r:id="rId52" w:history="1">
+      <w:hyperlink r:id="rId64" w:history="1">
         <w:r>
           <w:rPr>
             <w:rStyle w:val="Hyperlink"/>
@@ -4328,7 +5783,7 @@
           <w:numId w:val="6"/>
         </w:numPr>
       </w:pPr>
-      <w:hyperlink r:id="rId53" w:history="1">
+      <w:hyperlink r:id="rId65" w:history="1">
         <w:r>
           <w:rPr>
             <w:rStyle w:val="Hyperlink"/>
@@ -4339,7 +5794,7 @@
       <w:r>
         <w:t xml:space="preserve"> – </w:t>
       </w:r>
-      <w:hyperlink r:id="rId54" w:anchor="using-pattern-matching-switch-statements" w:history="1">
+      <w:hyperlink r:id="rId66" w:anchor="using-pattern-matching-switch-statements" w:history="1">
         <w:r>
           <w:rPr>
             <w:rStyle w:val="Hyperlink"/>
@@ -4389,7 +5844,6 @@
         </w:numPr>
       </w:pPr>
       <w:r>
-        <w:lastRenderedPageBreak/>
         <w:t xml:space="preserve">Interface </w:t>
       </w:r>
       <w:proofErr w:type="spellStart"/>
@@ -4456,15 +5910,60 @@
       <w:pPr>
         <w:pStyle w:val="Heading1"/>
       </w:pPr>
-      <w:r>
+      <w:bookmarkStart w:id="9" w:name="_Toc23701932"/>
+      <w:r>
+        <w:lastRenderedPageBreak/>
         <w:t>Keynote – Day 2 – Paul Kilroy</w:t>
       </w:r>
+      <w:bookmarkEnd w:id="9"/>
+    </w:p>
+    <w:p>
+      <w:r>
+        <w:rPr>
+          <w:noProof/>
+        </w:rPr>
+        <w:drawing>
+          <wp:inline distT="0" distB="0" distL="0" distR="0" wp14:anchorId="5863A9E1" wp14:editId="0279130E">
+            <wp:extent cx="5724525" cy="1790700"/>
+            <wp:effectExtent l="0" t="0" r="9525" b="0"/>
+            <wp:docPr id="1" name="Picture 1"/>
+            <wp:cNvGraphicFramePr>
+              <a:graphicFrameLocks xmlns:a="http://schemas.openxmlformats.org/drawingml/2006/main" noChangeAspect="1"/>
+            </wp:cNvGraphicFramePr>
+            <a:graphic xmlns:a="http://schemas.openxmlformats.org/drawingml/2006/main">
+              <a:graphicData uri="http://schemas.openxmlformats.org/drawingml/2006/picture">
+                <pic:pic xmlns:pic="http://schemas.openxmlformats.org/drawingml/2006/picture">
+                  <pic:nvPicPr>
+                    <pic:cNvPr id="0" name=""/>
+                    <pic:cNvPicPr/>
+                  </pic:nvPicPr>
+                  <pic:blipFill>
+                    <a:blip r:embed="rId67"/>
+                    <a:stretch>
+                      <a:fillRect/>
+                    </a:stretch>
+                  </pic:blipFill>
+                  <pic:spPr>
+                    <a:xfrm>
+                      <a:off x="0" y="0"/>
+                      <a:ext cx="5724525" cy="1790700"/>
+                    </a:xfrm>
+                    <a:prstGeom prst="rect">
+                      <a:avLst/>
+                    </a:prstGeom>
+                  </pic:spPr>
+                </pic:pic>
+              </a:graphicData>
+            </a:graphic>
+          </wp:inline>
+        </w:drawing>
+      </w:r>
     </w:p>
     <w:p>
       <w:r>
         <w:t xml:space="preserve">Paul started the Keynote by running their commercial </w:t>
       </w:r>
-      <w:hyperlink r:id="rId55" w:history="1">
+      <w:hyperlink r:id="rId68" w:history="1">
         <w:r>
           <w:rPr>
             <w:rStyle w:val="Hyperlink"/>
@@ -4542,7 +6041,7 @@
       <w:r>
         <w:t xml:space="preserve">They have been investing in </w:t>
       </w:r>
-      <w:hyperlink r:id="rId56" w:history="1">
+      <w:hyperlink r:id="rId69" w:history="1">
         <w:r>
           <w:rPr>
             <w:rStyle w:val="Hyperlink"/>
@@ -4568,7 +6067,7 @@
       <w:r>
         <w:t xml:space="preserve">They follow the </w:t>
       </w:r>
-      <w:hyperlink r:id="rId57" w:history="1">
+      <w:hyperlink r:id="rId70" w:history="1">
         <w:r>
           <w:rPr>
             <w:rStyle w:val="Hyperlink"/>
@@ -4614,28 +6113,30 @@
       </w:r>
       <w:proofErr w:type="spellEnd"/>
       <w:r>
-        <w:t xml:space="preserve"> and will import data into their system.  If there is a product or feature on the acquiring company, then it is no longer offered to keep the </w:t>
+        <w:t xml:space="preserve"> and will import data into their system.  If there is a product or feature on the acquiring company, then it is no longer offered to keep the acquisition clean.  They may later implement the product or feature at a later date upon review, but it will be again done on their stack.</w:t>
+      </w:r>
+    </w:p>
+    <w:p>
+      <w:r>
+        <w:t>The Q&amp;A format was interesting and provi</w:t>
+      </w:r>
+      <w:r>
+        <w:t xml:space="preserve">ded insight into decisions that plagues many companies.  I especially liked the "Migrate or Rewrite" and "Build or Buy" discussions.  There were some compelling questions that came off the cuff that fed off earlier answers.  The Q&amp;A might have benefitted from some pre-submitted questions as the attendees were caught off guard for the first few minutes.  However, the </w:t>
       </w:r>
       <w:r>
         <w:lastRenderedPageBreak/>
-        <w:t>acquisition clean.  They may later implement the product or feature at a later date upon review, but it will be again done on their stack.</w:t>
-      </w:r>
-    </w:p>
-    <w:p>
-      <w:r>
-        <w:t>The Q&amp;A format was interesting and provi</w:t>
-      </w:r>
-      <w:r>
-        <w:t>ded insight into decisions that plagues many companies.  I especially liked the "Migrate or Rewrite" and "Build or Buy" discussions.  There were some compelling questions that came off the cuff that fed off earlier answers.  The Q&amp;A might have benefitted from some pre-submitted questions as the attendees were caught off guard for the first few minutes.  However, the end result was an excellent wealth of knowledge in the inner workings of an enterprise level company that benefited all who attended.</w:t>
+        <w:t>end result was an excellent wealth of knowledge in the inner workings of an enterprise level company that benefited all who attended.</w:t>
       </w:r>
     </w:p>
     <w:p>
       <w:pPr>
         <w:pStyle w:val="Heading1"/>
       </w:pPr>
+      <w:bookmarkStart w:id="10" w:name="_Toc23701933"/>
       <w:r>
         <w:t>[SQL/BI] Demystifying NoSQL: The SQL developer's guide – Matthew Groves</w:t>
       </w:r>
+      <w:bookmarkEnd w:id="10"/>
     </w:p>
     <w:p>
       <w:r>
@@ -4656,7 +6157,7 @@
       <w:r>
         <w:t xml:space="preserve"> that followed a similar format this session went smoother.  There was a short history lesson intending to relate that </w:t>
       </w:r>
-      <w:hyperlink r:id="rId58" w:history="1">
+      <w:hyperlink r:id="rId71" w:history="1">
         <w:r>
           <w:rPr>
             <w:rStyle w:val="Hyperlink"/>
@@ -4698,7 +6199,7 @@
       <w:r>
         <w:t xml:space="preserve">Relational databases are not a one size fits all solution and </w:t>
       </w:r>
-      <w:hyperlink r:id="rId59" w:history="1">
+      <w:hyperlink r:id="rId72" w:history="1">
         <w:r>
           <w:rPr>
             <w:rStyle w:val="Hyperlink"/>
@@ -4718,7 +6219,7 @@
       <w:r>
         <w:t xml:space="preserve">One situation is </w:t>
       </w:r>
-      <w:hyperlink r:id="rId60" w:history="1">
+      <w:hyperlink r:id="rId73" w:history="1">
         <w:r>
           <w:rPr>
             <w:rStyle w:val="Hyperlink"/>
@@ -4737,7 +6238,7 @@
       <w:r>
         <w:t xml:space="preserve">NoSQL </w:t>
       </w:r>
-      <w:hyperlink r:id="rId61" w:history="1">
+      <w:hyperlink r:id="rId74" w:history="1">
         <w:r>
           <w:rPr>
             <w:rStyle w:val="Hyperlink"/>
@@ -4762,7 +6263,7 @@
       <w:r>
         <w:t xml:space="preserve">NoSQL </w:t>
       </w:r>
-      <w:hyperlink r:id="rId62" w:history="1">
+      <w:hyperlink r:id="rId75" w:history="1">
         <w:r>
           <w:rPr>
             <w:rStyle w:val="Hyperlink"/>
@@ -4778,7 +6279,7 @@
       <w:r>
         <w:t xml:space="preserve">NoSQL </w:t>
       </w:r>
-      <w:hyperlink r:id="rId63" w:history="1">
+      <w:hyperlink r:id="rId76" w:history="1">
         <w:r>
           <w:rPr>
             <w:rStyle w:val="Hyperlink"/>
@@ -4812,7 +6313,7 @@
       <w:r>
         <w:t xml:space="preserve">the varied NoSQL variations I'll refer a site that lists all of the </w:t>
       </w:r>
-      <w:hyperlink r:id="rId64" w:history="1">
+      <w:hyperlink r:id="rId77" w:history="1">
         <w:r>
           <w:rPr>
             <w:rStyle w:val="Hyperlink"/>
@@ -4828,7 +6329,7 @@
       <w:r>
         <w:t xml:space="preserve">Once your hands aren't strapped to the Relational Database model new options and challenges start to arise.  See my article on </w:t>
       </w:r>
-      <w:hyperlink r:id="rId65" w:history="1">
+      <w:hyperlink r:id="rId78" w:history="1">
         <w:r>
           <w:rPr>
             <w:rStyle w:val="Hyperlink"/>
@@ -4839,7 +6340,7 @@
       <w:r>
         <w:t xml:space="preserve"> for a taste of one challenge you could face with a document oriented store.  Granted some of these challenges are addressed by using tools available from </w:t>
       </w:r>
-      <w:hyperlink r:id="rId66" w:history="1">
+      <w:hyperlink r:id="rId79" w:history="1">
         <w:proofErr w:type="spellStart"/>
         <w:r>
           <w:rPr>
@@ -4852,7 +6353,7 @@
       <w:r>
         <w:t xml:space="preserve"> and other vendors by using declarative queries.  I found this article had an entertaining way to describe the difference between </w:t>
       </w:r>
-      <w:hyperlink r:id="rId67" w:history="1">
+      <w:hyperlink r:id="rId80" w:history="1">
         <w:r>
           <w:rPr>
             <w:rStyle w:val="Hyperlink"/>
@@ -4868,6 +6369,7 @@
       <w:pPr>
         <w:pStyle w:val="Heading1"/>
       </w:pPr>
+      <w:bookmarkStart w:id="11" w:name="_Toc23701934"/>
       <w:r>
         <w:t>[</w:t>
       </w:r>
@@ -4891,6 +6393,7 @@
       <w:r>
         <w:t>Nahata</w:t>
       </w:r>
+      <w:bookmarkEnd w:id="11"/>
       <w:proofErr w:type="spellEnd"/>
     </w:p>
     <w:p>
@@ -4905,7 +6408,7 @@
       <w:r>
         <w:t xml:space="preserve">appealed to my passion for telling dad jokes available through </w:t>
       </w:r>
-      <w:hyperlink r:id="rId68" w:history="1">
+      <w:hyperlink r:id="rId81" w:history="1">
         <w:r>
           <w:rPr>
             <w:rStyle w:val="Hyperlink"/>
@@ -4916,7 +6419,7 @@
       <w:r>
         <w:t xml:space="preserve">.  Each time he tested the API through </w:t>
       </w:r>
-      <w:hyperlink r:id="rId69" w:history="1">
+      <w:hyperlink r:id="rId82" w:history="1">
         <w:r>
           <w:rPr>
             <w:rStyle w:val="Hyperlink"/>
@@ -4939,6 +6442,7 @@
     </w:p>
     <w:p>
       <w:r>
+        <w:lastRenderedPageBreak/>
         <w:t>The steps/checklist to build your API tests:</w:t>
       </w:r>
     </w:p>
@@ -5010,7 +6514,7 @@
       <w:r>
         <w:t xml:space="preserve"> walked us through </w:t>
       </w:r>
-      <w:hyperlink r:id="rId70" w:history="1">
+      <w:hyperlink r:id="rId83" w:history="1">
         <w:r>
           <w:rPr>
             <w:rStyle w:val="Hyperlink"/>
@@ -5058,7 +6562,7 @@
       <w:r>
         <w:t xml:space="preserve">View &gt; show </w:t>
       </w:r>
-      <w:hyperlink r:id="rId71" w:history="1">
+      <w:hyperlink r:id="rId84" w:history="1">
         <w:r>
           <w:rPr>
             <w:rStyle w:val="Hyperlink"/>
@@ -5075,7 +6579,7 @@
           <w:numId w:val="23"/>
         </w:numPr>
       </w:pPr>
-      <w:hyperlink r:id="rId72" w:anchor="debugging-using-the-postman-console" w:history="1">
+      <w:hyperlink r:id="rId85" w:anchor="debugging-using-the-postman-console" w:history="1">
         <w:r>
           <w:rPr>
             <w:rStyle w:val="Hyperlink"/>
@@ -5095,7 +6599,7 @@
       <w:r>
         <w:t xml:space="preserve">Tests tab – </w:t>
       </w:r>
-      <w:hyperlink r:id="rId73" w:history="1">
+      <w:hyperlink r:id="rId86" w:history="1">
         <w:r>
           <w:rPr>
             <w:rStyle w:val="Hyperlink"/>
@@ -5169,7 +6673,7 @@
                     <pic:cNvPicPr/>
                   </pic:nvPicPr>
                   <pic:blipFill>
-                    <a:blip r:embed="rId74"/>
+                    <a:blip r:embed="rId87"/>
                     <a:stretch>
                       <a:fillRect/>
                     </a:stretch>
@@ -5192,10 +6696,9 @@
     </w:p>
     <w:p>
       <w:r>
-        <w:lastRenderedPageBreak/>
         <w:t xml:space="preserve">Create an </w:t>
       </w:r>
-      <w:hyperlink r:id="rId75" w:history="1">
+      <w:hyperlink r:id="rId88" w:history="1">
         <w:r>
           <w:rPr>
             <w:rStyle w:val="Hyperlink"/>
@@ -5218,7 +6721,7 @@
       <w:r>
         <w:t xml:space="preserve">list of </w:t>
       </w:r>
-      <w:hyperlink r:id="rId76" w:history="1">
+      <w:hyperlink r:id="rId89" w:history="1">
         <w:r>
           <w:rPr>
             <w:rStyle w:val="Hyperlink"/>
@@ -5240,7 +6743,7 @@
       </w:r>
     </w:p>
     <w:p>
-      <w:hyperlink r:id="rId77" w:history="1">
+      <w:hyperlink r:id="rId90" w:history="1">
         <w:r>
           <w:rPr>
             <w:rStyle w:val="Hyperlink"/>
@@ -5260,7 +6763,7 @@
           <w:numId w:val="21"/>
         </w:numPr>
       </w:pPr>
-      <w:hyperlink r:id="rId78" w:history="1">
+      <w:hyperlink r:id="rId91" w:history="1">
         <w:r>
           <w:rPr>
             <w:rStyle w:val="Hyperlink"/>
@@ -5273,7 +6776,7 @@
       </w:r>
     </w:p>
     <w:p>
-      <w:hyperlink r:id="rId79" w:history="1">
+      <w:hyperlink r:id="rId92" w:history="1">
         <w:r>
           <w:rPr>
             <w:rStyle w:val="Hyperlink"/>
@@ -5291,6 +6794,7 @@
         </w:numPr>
       </w:pPr>
       <w:r>
+        <w:lastRenderedPageBreak/>
         <w:t>Runs tests for selected environment</w:t>
       </w:r>
     </w:p>
@@ -5317,7 +6821,7 @@
           <w:numId w:val="19"/>
         </w:numPr>
       </w:pPr>
-      <w:hyperlink r:id="rId80" w:history="1">
+      <w:hyperlink r:id="rId93" w:history="1">
         <w:r>
           <w:rPr>
             <w:rStyle w:val="Hyperlink"/>
@@ -5337,7 +6841,7 @@
           <w:numId w:val="19"/>
         </w:numPr>
       </w:pPr>
-      <w:hyperlink r:id="rId81" w:history="1">
+      <w:hyperlink r:id="rId94" w:history="1">
         <w:r>
           <w:rPr>
             <w:rStyle w:val="Hyperlink"/>
@@ -5357,7 +6861,7 @@
           <w:numId w:val="19"/>
         </w:numPr>
       </w:pPr>
-      <w:hyperlink r:id="rId82" w:history="1">
+      <w:hyperlink r:id="rId95" w:history="1">
         <w:r>
           <w:rPr>
             <w:rStyle w:val="Hyperlink"/>
@@ -5415,9 +6919,11 @@
       <w:pPr>
         <w:pStyle w:val="Heading2"/>
       </w:pPr>
+      <w:bookmarkStart w:id="12" w:name="_Toc23701935"/>
       <w:r>
         <w:t>Discussion on Room Requirements (wide vs. long)</w:t>
       </w:r>
+      <w:bookmarkEnd w:id="12"/>
     </w:p>
     <w:p>
       <w:proofErr w:type="spellStart"/>
@@ -5496,8 +7002,8 @@
       <w:pPr>
         <w:pStyle w:val="Heading1"/>
       </w:pPr>
-      <w:r>
-        <w:lastRenderedPageBreak/>
+      <w:bookmarkStart w:id="13" w:name="_Toc23701936"/>
+      <w:r>
         <w:t>[</w:t>
       </w:r>
       <w:proofErr w:type="spellStart"/>
@@ -5516,12 +7022,13 @@
       <w:r>
         <w:t xml:space="preserve"> and David Knighton</w:t>
       </w:r>
+      <w:bookmarkEnd w:id="13"/>
     </w:p>
     <w:p>
       <w:r>
         <w:t xml:space="preserve">The Paper Airplanes Game is a fun interactive game.  We played a variation of the </w:t>
       </w:r>
-      <w:hyperlink r:id="rId83" w:history="1">
+      <w:hyperlink r:id="rId96" w:history="1">
         <w:r>
           <w:rPr>
             <w:rStyle w:val="Hyperlink"/>
@@ -5551,7 +7058,7 @@
       <w:r>
         <w:t xml:space="preserve">My team consisted of 3 people and for some reason we named ourselves after the </w:t>
       </w:r>
-      <w:hyperlink r:id="rId84" w:history="1">
+      <w:hyperlink r:id="rId97" w:history="1">
         <w:r>
           <w:rPr>
             <w:rStyle w:val="Hyperlink"/>
@@ -5565,7 +7072,7 @@
       <w:r>
         <w:t xml:space="preserve">  </w:t>
       </w:r>
-      <w:hyperlink r:id="rId85" w:history="1">
+      <w:hyperlink r:id="rId98" w:history="1">
         <w:r>
           <w:rPr>
             <w:rStyle w:val="Hyperlink"/>
@@ -5579,6 +7086,7 @@
     </w:p>
     <w:p>
       <w:r>
+        <w:lastRenderedPageBreak/>
         <w:t>Iteration 1:</w:t>
       </w:r>
     </w:p>
@@ -5623,7 +7131,7 @@
       <w:r>
         <w:t xml:space="preserve">the standard </w:t>
       </w:r>
-      <w:hyperlink r:id="rId86" w:history="1">
+      <w:hyperlink r:id="rId99" w:history="1">
         <w:r>
           <w:rPr>
             <w:rStyle w:val="Hyperlink"/>
@@ -5874,7 +7382,6 @@
         </w:numPr>
       </w:pPr>
       <w:r>
-        <w:lastRenderedPageBreak/>
         <w:t>We completed</w:t>
       </w:r>
       <w:r>
@@ -5985,6 +7492,7 @@
         </w:numPr>
       </w:pPr>
       <w:r>
+        <w:lastRenderedPageBreak/>
         <w:t>The assembly worked mostly as expected and the backlogs worked well</w:t>
       </w:r>
     </w:p>
@@ -6160,14 +7668,9 @@
     </w:p>
     <w:p>
       <w:r>
-        <w:t xml:space="preserve">I really enjoyed this session and wish more attendees had joined in the fun.  </w:t>
-      </w:r>
-      <w:bookmarkStart w:id="0" w:name="_GoBack"/>
-      <w:bookmarkEnd w:id="0"/>
-      <w:r>
-        <w:t xml:space="preserve">This exercise illustrated many of the benefits of </w:t>
-      </w:r>
-      <w:hyperlink r:id="rId87" w:history="1">
+        <w:t xml:space="preserve">I really enjoyed this session and wish more attendees had joined in the fun.  This exercise illustrated many of the benefits of </w:t>
+      </w:r>
+      <w:hyperlink r:id="rId100" w:history="1">
         <w:r>
           <w:rPr>
             <w:rStyle w:val="Hyperlink"/>
@@ -6186,37 +7689,556 @@
       <w:pPr>
         <w:pStyle w:val="Heading1"/>
       </w:pPr>
+      <w:bookmarkStart w:id="14" w:name="_Toc23701937"/>
+      <w:r>
+        <w:t>[</w:t>
+      </w:r>
+      <w:proofErr w:type="spellStart"/>
+      <w:r>
+        <w:t>AppDev</w:t>
+      </w:r>
+      <w:proofErr w:type="spellEnd"/>
+      <w:r>
+        <w:t xml:space="preserve">] </w:t>
+      </w:r>
+      <w:proofErr w:type="spellStart"/>
+      <w:r>
+        <w:t>WebAssembly</w:t>
+      </w:r>
+      <w:proofErr w:type="spellEnd"/>
+      <w:r>
+        <w:t xml:space="preserve"> Live! – Mike Hand</w:t>
+      </w:r>
+      <w:bookmarkEnd w:id="14"/>
+    </w:p>
+    <w:p>
+      <w:r>
+        <w:t xml:space="preserve">Code is written in a language such as C, C++, RUST, </w:t>
+      </w:r>
+      <w:proofErr w:type="spellStart"/>
+      <w:r>
+        <w:t>etc</w:t>
+      </w:r>
+      <w:proofErr w:type="spellEnd"/>
+      <w:r>
+        <w:t xml:space="preserve">, compiled to </w:t>
+      </w:r>
+      <w:hyperlink r:id="rId101" w:history="1">
+        <w:proofErr w:type="spellStart"/>
+        <w:r>
+          <w:rPr>
+            <w:rStyle w:val="Hyperlink"/>
+          </w:rPr>
+          <w:t>WebAssembly</w:t>
+        </w:r>
+        <w:proofErr w:type="spellEnd"/>
+      </w:hyperlink>
+      <w:r>
+        <w:t xml:space="preserve"> (WASM), and then </w:t>
+      </w:r>
+      <w:proofErr w:type="spellStart"/>
+      <w:r>
+        <w:t>Javascript</w:t>
+      </w:r>
+      <w:proofErr w:type="spellEnd"/>
+      <w:r>
+        <w:t xml:space="preserve"> calls the </w:t>
+      </w:r>
+      <w:proofErr w:type="spellStart"/>
+      <w:r>
+        <w:t>WebAssembly</w:t>
+      </w:r>
+      <w:proofErr w:type="spellEnd"/>
+      <w:r>
+        <w:t xml:space="preserve">.  There's a performance gain using WASM because it's compiled code.  </w:t>
+      </w:r>
+      <w:proofErr w:type="spellStart"/>
+      <w:r>
+        <w:t>Javascript</w:t>
+      </w:r>
+      <w:proofErr w:type="spellEnd"/>
+      <w:r>
+        <w:t xml:space="preserve"> is Just-In-Time (JIT) has a performance hit.</w:t>
+      </w:r>
+    </w:p>
+    <w:p>
+      <w:r>
+        <w:t xml:space="preserve">Dynamic types are not optimized such as a field supporting </w:t>
+      </w:r>
+      <w:proofErr w:type="spellStart"/>
+      <w:r>
+        <w:t>int</w:t>
+      </w:r>
+      <w:proofErr w:type="spellEnd"/>
+      <w:r>
+        <w:t xml:space="preserve"> and string.  </w:t>
+      </w:r>
+      <w:proofErr w:type="spellStart"/>
+      <w:r>
+        <w:t>WebAssembly</w:t>
+      </w:r>
+      <w:proofErr w:type="spellEnd"/>
+      <w:r>
+        <w:t xml:space="preserve"> cannot touch the DOM or anything visible on the screen.  </w:t>
+      </w:r>
+      <w:r>
+        <w:t>Blazer depends on WASM.</w:t>
+      </w:r>
+    </w:p>
+    <w:p>
+      <w:r>
+        <w:t xml:space="preserve">Mike recommended installing </w:t>
+      </w:r>
+      <w:hyperlink r:id="rId102" w:history="1">
+        <w:proofErr w:type="spellStart"/>
+        <w:r>
+          <w:rPr>
+            <w:rStyle w:val="Hyperlink"/>
+          </w:rPr>
+          <w:t>emscripten</w:t>
+        </w:r>
+        <w:proofErr w:type="spellEnd"/>
+      </w:hyperlink>
+      <w:r>
+        <w:t xml:space="preserve"> and demonstrated using C++ code.  There are other ways to build WASM files for other languages.</w:t>
+      </w:r>
+      <w:r>
+        <w:t xml:space="preserve">  In his C++ file (.</w:t>
+      </w:r>
+      <w:proofErr w:type="spellStart"/>
+      <w:r>
+        <w:t>cpp</w:t>
+      </w:r>
+      <w:proofErr w:type="spellEnd"/>
+      <w:r>
+        <w:t xml:space="preserve">) he created a simple Module class with the method </w:t>
+      </w:r>
+      <w:proofErr w:type="spellStart"/>
+      <w:r>
+        <w:t>addTwoNumbers</w:t>
+      </w:r>
+      <w:proofErr w:type="spellEnd"/>
+      <w:r>
+        <w:t>.</w:t>
+      </w:r>
+    </w:p>
+    <w:p>
+      <w:pPr>
+        <w:pStyle w:val="ListParagraph"/>
+        <w:numPr>
+          <w:ilvl w:val="0"/>
+          <w:numId w:val="28"/>
+        </w:numPr>
+      </w:pPr>
+      <w:proofErr w:type="spellStart"/>
+      <w:r>
+        <w:t>em</w:t>
+      </w:r>
+      <w:proofErr w:type="spellEnd"/>
+      <w:r>
+        <w:t>++ demo.cpp -o demo.html</w:t>
+      </w:r>
+    </w:p>
+    <w:p>
       <w:r>
         <w:lastRenderedPageBreak/>
-        <w:t>[</w:t>
-      </w:r>
-      <w:proofErr w:type="spellStart"/>
-      <w:r>
-        <w:t>AppDev</w:t>
-      </w:r>
-      <w:proofErr w:type="spellEnd"/>
-      <w:r>
-        <w:t xml:space="preserve">] </w:t>
-      </w:r>
+        <w:t xml:space="preserve">The command creates demo.html, demo.js, and </w:t>
+      </w:r>
+      <w:proofErr w:type="spellStart"/>
+      <w:r>
+        <w:t>demo.wasm</w:t>
+      </w:r>
+      <w:proofErr w:type="spellEnd"/>
+      <w:r>
+        <w:t xml:space="preserve">.  There's loads of generated code in these files.  Most of the </w:t>
+      </w:r>
+      <w:proofErr w:type="spellStart"/>
+      <w:r>
+        <w:t>javascript</w:t>
+      </w:r>
+      <w:proofErr w:type="spellEnd"/>
+      <w:r>
+        <w:t xml:space="preserve"> handles shims to make the code work between browsers.  Depending on your usage, some of it can be removed.  Mike was able to remove all but a few lines for the demo</w:t>
+      </w:r>
+      <w:r>
+        <w:t xml:space="preserve"> as noted shortly</w:t>
+      </w:r>
+      <w:r>
+        <w:t>.  Understand what the generated code does before trying to optimize by removing any code.</w:t>
+      </w:r>
+    </w:p>
+    <w:p>
+      <w:r>
+        <w:t xml:space="preserve">Mike added a kind reminder that you need to be aware of </w:t>
+      </w:r>
+      <w:hyperlink r:id="rId103" w:history="1">
+        <w:r>
+          <w:rPr>
+            <w:rStyle w:val="Hyperlink"/>
+          </w:rPr>
+          <w:t>CORS</w:t>
+        </w:r>
+      </w:hyperlink>
+      <w:r>
+        <w:t xml:space="preserve"> and how to work with it.</w:t>
+      </w:r>
+    </w:p>
+    <w:p>
+      <w:pPr>
+        <w:pStyle w:val="ListParagraph"/>
+        <w:numPr>
+          <w:ilvl w:val="0"/>
+          <w:numId w:val="28"/>
+        </w:numPr>
+      </w:pPr>
+      <w:proofErr w:type="spellStart"/>
+      <w:r>
+        <w:t>emrun</w:t>
+      </w:r>
+      <w:proofErr w:type="spellEnd"/>
+      <w:r>
+        <w:t xml:space="preserve"> --port 8080</w:t>
+      </w:r>
+    </w:p>
+    <w:p>
+      <w:pPr>
+        <w:pStyle w:val="ListParagraph"/>
+        <w:numPr>
+          <w:ilvl w:val="1"/>
+          <w:numId w:val="28"/>
+        </w:numPr>
+      </w:pPr>
+      <w:r>
+        <w:t xml:space="preserve">python -m </w:t>
+      </w:r>
+      <w:proofErr w:type="spellStart"/>
+      <w:r>
+        <w:t>SimpleHttpServer</w:t>
+      </w:r>
+      <w:proofErr w:type="spellEnd"/>
+      <w:r>
+        <w:t xml:space="preserve"> 8080</w:t>
+      </w:r>
+    </w:p>
+    <w:p>
+      <w:pPr>
+        <w:pStyle w:val="ListParagraph"/>
+        <w:numPr>
+          <w:ilvl w:val="2"/>
+          <w:numId w:val="28"/>
+        </w:numPr>
+      </w:pPr>
+      <w:r>
+        <w:t>Not sure I wrote this right</w:t>
+      </w:r>
+    </w:p>
+    <w:p>
+      <w:r>
+        <w:t xml:space="preserve">The python statement was required because Mike was getting errors about not finding the browser, because </w:t>
+      </w:r>
+      <w:proofErr w:type="spellStart"/>
+      <w:r>
+        <w:t>em</w:t>
+      </w:r>
+      <w:proofErr w:type="spellEnd"/>
+      <w:r>
+        <w:t xml:space="preserve"> did not think the browser existed.</w:t>
+      </w:r>
+    </w:p>
+    <w:p>
+      <w:r>
+        <w:t>Delete everything but the body and the &lt;script…&gt; tag from the html file.  Only about 20 lines out of the demo.js were necessary.</w:t>
+      </w:r>
+    </w:p>
+    <w:p>
+      <w:proofErr w:type="spellStart"/>
+      <w:r>
+        <w:t>Emscriptem</w:t>
+      </w:r>
+      <w:proofErr w:type="spellEnd"/>
+      <w:r>
+        <w:t xml:space="preserve"> must be told to expose the methods publicly.</w:t>
+      </w:r>
+    </w:p>
+    <w:p>
+      <w:pPr>
+        <w:pStyle w:val="ListParagraph"/>
+        <w:numPr>
+          <w:ilvl w:val="0"/>
+          <w:numId w:val="28"/>
+        </w:numPr>
+      </w:pPr>
+      <w:proofErr w:type="spellStart"/>
+      <w:r>
+        <w:t>em</w:t>
+      </w:r>
+      <w:proofErr w:type="spellEnd"/>
+      <w:r>
+        <w:t>++ demo.cpp -s EXPORT_ALL=1 -o demo.js</w:t>
+      </w:r>
+    </w:p>
+    <w:p>
+      <w:r>
+        <w:t xml:space="preserve">Open the html in a browser.  In the </w:t>
+      </w:r>
+      <w:proofErr w:type="spellStart"/>
+      <w:r>
+        <w:t>javascript</w:t>
+      </w:r>
+      <w:proofErr w:type="spellEnd"/>
+      <w:r>
+        <w:t xml:space="preserve"> console you can call the WASM.</w:t>
+      </w:r>
+    </w:p>
+    <w:p>
+      <w:pPr>
+        <w:pStyle w:val="ListParagraph"/>
+        <w:numPr>
+          <w:ilvl w:val="0"/>
+          <w:numId w:val="28"/>
+        </w:numPr>
+      </w:pPr>
+      <w:r>
+        <w:t>Module.__Z13addTwoNumbersii</w:t>
+      </w:r>
+    </w:p>
+    <w:p>
+      <w:r>
+        <w:t>C++ name mangling causes this naming convention.  It could come out differently each time you compile.  Resolve by updating the C++ code with the following.  C# and many other languages handle this with namespaces.</w:t>
+      </w:r>
+    </w:p>
+    <w:p>
+      <w:pPr>
+        <w:pStyle w:val="ListParagraph"/>
+        <w:numPr>
+          <w:ilvl w:val="0"/>
+          <w:numId w:val="28"/>
+        </w:numPr>
+      </w:pPr>
+      <w:r>
+        <w:t>extern "C" { /* C++ code */ }</w:t>
+      </w:r>
+    </w:p>
+    <w:p>
+      <w:r>
+        <w:t xml:space="preserve">Now call the method in the </w:t>
+      </w:r>
+      <w:proofErr w:type="spellStart"/>
+      <w:r>
+        <w:t>javascript</w:t>
+      </w:r>
+      <w:proofErr w:type="spellEnd"/>
+      <w:r>
+        <w:t xml:space="preserve"> console.</w:t>
+      </w:r>
+    </w:p>
+    <w:p>
+      <w:pPr>
+        <w:pStyle w:val="ListParagraph"/>
+        <w:numPr>
+          <w:ilvl w:val="0"/>
+          <w:numId w:val="28"/>
+        </w:numPr>
+      </w:pPr>
+      <w:proofErr w:type="spellStart"/>
+      <w:r>
+        <w:t>Window.addTwoNumbers</w:t>
+      </w:r>
+      <w:proofErr w:type="spellEnd"/>
+      <w:r>
+        <w:t xml:space="preserve"> = Module._</w:t>
+      </w:r>
+      <w:proofErr w:type="spellStart"/>
+      <w:r>
+        <w:t>addTwoNumbers</w:t>
+      </w:r>
+      <w:proofErr w:type="spellEnd"/>
+    </w:p>
+    <w:p>
+      <w:r>
+        <w:t xml:space="preserve">Passing invalid types will get unexpected results as </w:t>
+      </w:r>
+      <w:proofErr w:type="spellStart"/>
+      <w:r>
+        <w:t>javascript</w:t>
+      </w:r>
+      <w:proofErr w:type="spellEnd"/>
+      <w:r>
+        <w:t xml:space="preserve"> will try to adjust the values to meet the parameter types.</w:t>
+      </w:r>
+    </w:p>
+    <w:p>
+      <w:pPr>
+        <w:pStyle w:val="ListParagraph"/>
+        <w:numPr>
+          <w:ilvl w:val="0"/>
+          <w:numId w:val="28"/>
+        </w:numPr>
+      </w:pPr>
+      <w:proofErr w:type="spellStart"/>
+      <w:r>
+        <w:t>em</w:t>
+      </w:r>
+      <w:proofErr w:type="spellEnd"/>
+      <w:r>
+        <w:t>++ demo.cpp -s EXPORTED_FUNCTIONS = "[_main, _</w:t>
+      </w:r>
+      <w:proofErr w:type="spellStart"/>
+      <w:r>
+        <w:t>addTwoNumbers</w:t>
+      </w:r>
+      <w:proofErr w:type="spellEnd"/>
+      <w:r>
+        <w:t>]" -o demo.js</w:t>
+      </w:r>
+    </w:p>
+    <w:p>
+      <w:r>
+        <w:t>The square brackets will limit the exposed function</w:t>
+      </w:r>
+      <w:r>
+        <w:t>s to the comma delimited list of methods.</w:t>
+      </w:r>
+    </w:p>
+    <w:p>
       <w:proofErr w:type="spellStart"/>
       <w:r>
         <w:t>WebAssembly</w:t>
       </w:r>
       <w:proofErr w:type="spellEnd"/>
       <w:r>
-        <w:t xml:space="preserve"> Live! – Mike Hand</w:t>
-      </w:r>
-    </w:p>
-    <w:p/>
+        <w:t xml:space="preserve"> is still cumbersome at this time, because browsers haven't standardized on implementation yet, though it's in the works.</w:t>
+      </w:r>
+    </w:p>
+    <w:p>
+      <w:r>
+        <w:lastRenderedPageBreak/>
+        <w:t>Mike's presentation went fairly smoothly even though it involved a live demo throughout.  I thought the pacing was nice and worked out well.  Good job Mike!</w:t>
+      </w:r>
+    </w:p>
     <w:p>
       <w:pPr>
         <w:pStyle w:val="Heading1"/>
       </w:pPr>
+      <w:bookmarkStart w:id="15" w:name="_Toc23701938"/>
       <w:r>
         <w:t>Conclusion</w:t>
       </w:r>
-    </w:p>
-    <w:p/>
+      <w:bookmarkEnd w:id="15"/>
+    </w:p>
+    <w:p>
+      <w:r>
+        <w:t xml:space="preserve">2019 had another great </w:t>
+      </w:r>
+      <w:proofErr w:type="spellStart"/>
+      <w:r>
+        <w:t>DogFoodCon</w:t>
+      </w:r>
+      <w:proofErr w:type="spellEnd"/>
+      <w:r>
+        <w:t xml:space="preserve"> conference in the books.  It was my pleasure to interview several presenters and write articles on their session's topic.  I enjoyed, learned, and reinforced my understanding on many concepts.  I can't thank </w:t>
+      </w:r>
+      <w:proofErr w:type="spellStart"/>
+      <w:r>
+        <w:t>DogFoodCon</w:t>
+      </w:r>
+      <w:proofErr w:type="spellEnd"/>
+      <w:r>
+        <w:t xml:space="preserve"> enough for the opportunity to volunteer as their tech blogger and answering all of my questions without hesitation.</w:t>
+      </w:r>
+    </w:p>
+    <w:p>
+      <w:pPr>
+        <w:rPr>
+          <w:i/>
+        </w:rPr>
+      </w:pPr>
+      <w:r>
+        <w:rPr>
+          <w:i/>
+        </w:rPr>
+        <w:t xml:space="preserve">Did you attend </w:t>
+      </w:r>
+      <w:proofErr w:type="spellStart"/>
+      <w:r>
+        <w:rPr>
+          <w:i/>
+        </w:rPr>
+        <w:t>DogFoodCon</w:t>
+      </w:r>
+      <w:proofErr w:type="spellEnd"/>
+      <w:r>
+        <w:rPr>
+          <w:i/>
+        </w:rPr>
+        <w:t xml:space="preserve"> this year?  What was your favorite session?  Did this re</w:t>
+      </w:r>
+      <w:r>
+        <w:rPr>
+          <w:i/>
+        </w:rPr>
+        <w:t xml:space="preserve">view help you as a presenter or attendee?  If you've never been to </w:t>
+      </w:r>
+      <w:proofErr w:type="spellStart"/>
+      <w:r>
+        <w:rPr>
+          <w:i/>
+        </w:rPr>
+        <w:t>DogFoodCon</w:t>
+      </w:r>
+      <w:proofErr w:type="spellEnd"/>
+      <w:r>
+        <w:rPr>
+          <w:i/>
+        </w:rPr>
+        <w:t xml:space="preserve"> before are you interested now?  </w:t>
+      </w:r>
+      <w:r>
+        <w:rPr>
+          <w:i/>
+        </w:rPr>
+        <w:t xml:space="preserve">Tell us about your experiences in the comments below, on </w:t>
+      </w:r>
+      <w:hyperlink r:id="rId104" w:history="1">
+        <w:r>
+          <w:rPr>
+            <w:rStyle w:val="Hyperlink"/>
+            <w:i/>
+          </w:rPr>
+          <w:t>Twitter #</w:t>
+        </w:r>
+        <w:proofErr w:type="spellStart"/>
+        <w:r>
+          <w:rPr>
+            <w:rStyle w:val="Hyperlink"/>
+            <w:i/>
+          </w:rPr>
+          <w:t>DogFoodCon</w:t>
+        </w:r>
+        <w:proofErr w:type="spellEnd"/>
+      </w:hyperlink>
+      <w:r>
+        <w:rPr>
+          <w:i/>
+        </w:rPr>
+        <w:t xml:space="preserve"> or </w:t>
+      </w:r>
+      <w:hyperlink r:id="rId105" w:history="1">
+        <w:r>
+          <w:rPr>
+            <w:rStyle w:val="Hyperlink"/>
+            <w:i/>
+          </w:rPr>
+          <w:t>LinkedIn</w:t>
+        </w:r>
+      </w:hyperlink>
+      <w:r>
+        <w:rPr>
+          <w:i/>
+        </w:rPr>
+        <w:t>!</w:t>
+      </w:r>
+    </w:p>
     <w:p/>
     <w:p/>
     <w:p/>
@@ -8260,6 +10282,119 @@
     </w:lvl>
   </w:abstractNum>
   <w:abstractNum w:abstractNumId="22">
+    <w:nsid w:val="62A04E91"/>
+    <w:multiLevelType w:val="hybridMultilevel"/>
+    <w:tmpl w:val="94168B2C"/>
+    <w:lvl w:ilvl="0" w:tplc="04090001">
+      <w:start w:val="1"/>
+      <w:numFmt w:val="bullet"/>
+      <w:lvlText w:val=""/>
+      <w:lvlJc w:val="left"/>
+      <w:pPr>
+        <w:ind w:left="720" w:hanging="360"/>
+      </w:pPr>
+      <w:rPr>
+        <w:rFonts w:ascii="Symbol" w:hAnsi="Symbol" w:hint="default"/>
+      </w:rPr>
+    </w:lvl>
+    <w:lvl w:ilvl="1" w:tplc="04090003" w:tentative="1">
+      <w:start w:val="1"/>
+      <w:numFmt w:val="bullet"/>
+      <w:lvlText w:val="o"/>
+      <w:lvlJc w:val="left"/>
+      <w:pPr>
+        <w:ind w:left="1440" w:hanging="360"/>
+      </w:pPr>
+      <w:rPr>
+        <w:rFonts w:ascii="Courier New" w:hAnsi="Courier New" w:cs="Courier New" w:hint="default"/>
+      </w:rPr>
+    </w:lvl>
+    <w:lvl w:ilvl="2" w:tplc="04090005" w:tentative="1">
+      <w:start w:val="1"/>
+      <w:numFmt w:val="bullet"/>
+      <w:lvlText w:val=""/>
+      <w:lvlJc w:val="left"/>
+      <w:pPr>
+        <w:ind w:left="2160" w:hanging="360"/>
+      </w:pPr>
+      <w:rPr>
+        <w:rFonts w:ascii="Wingdings" w:hAnsi="Wingdings" w:hint="default"/>
+      </w:rPr>
+    </w:lvl>
+    <w:lvl w:ilvl="3" w:tplc="04090001" w:tentative="1">
+      <w:start w:val="1"/>
+      <w:numFmt w:val="bullet"/>
+      <w:lvlText w:val=""/>
+      <w:lvlJc w:val="left"/>
+      <w:pPr>
+        <w:ind w:left="2880" w:hanging="360"/>
+      </w:pPr>
+      <w:rPr>
+        <w:rFonts w:ascii="Symbol" w:hAnsi="Symbol" w:hint="default"/>
+      </w:rPr>
+    </w:lvl>
+    <w:lvl w:ilvl="4" w:tplc="04090003" w:tentative="1">
+      <w:start w:val="1"/>
+      <w:numFmt w:val="bullet"/>
+      <w:lvlText w:val="o"/>
+      <w:lvlJc w:val="left"/>
+      <w:pPr>
+        <w:ind w:left="3600" w:hanging="360"/>
+      </w:pPr>
+      <w:rPr>
+        <w:rFonts w:ascii="Courier New" w:hAnsi="Courier New" w:cs="Courier New" w:hint="default"/>
+      </w:rPr>
+    </w:lvl>
+    <w:lvl w:ilvl="5" w:tplc="04090005" w:tentative="1">
+      <w:start w:val="1"/>
+      <w:numFmt w:val="bullet"/>
+      <w:lvlText w:val=""/>
+      <w:lvlJc w:val="left"/>
+      <w:pPr>
+        <w:ind w:left="4320" w:hanging="360"/>
+      </w:pPr>
+      <w:rPr>
+        <w:rFonts w:ascii="Wingdings" w:hAnsi="Wingdings" w:hint="default"/>
+      </w:rPr>
+    </w:lvl>
+    <w:lvl w:ilvl="6" w:tplc="04090001" w:tentative="1">
+      <w:start w:val="1"/>
+      <w:numFmt w:val="bullet"/>
+      <w:lvlText w:val=""/>
+      <w:lvlJc w:val="left"/>
+      <w:pPr>
+        <w:ind w:left="5040" w:hanging="360"/>
+      </w:pPr>
+      <w:rPr>
+        <w:rFonts w:ascii="Symbol" w:hAnsi="Symbol" w:hint="default"/>
+      </w:rPr>
+    </w:lvl>
+    <w:lvl w:ilvl="7" w:tplc="04090003" w:tentative="1">
+      <w:start w:val="1"/>
+      <w:numFmt w:val="bullet"/>
+      <w:lvlText w:val="o"/>
+      <w:lvlJc w:val="left"/>
+      <w:pPr>
+        <w:ind w:left="5760" w:hanging="360"/>
+      </w:pPr>
+      <w:rPr>
+        <w:rFonts w:ascii="Courier New" w:hAnsi="Courier New" w:cs="Courier New" w:hint="default"/>
+      </w:rPr>
+    </w:lvl>
+    <w:lvl w:ilvl="8" w:tplc="04090005" w:tentative="1">
+      <w:start w:val="1"/>
+      <w:numFmt w:val="bullet"/>
+      <w:lvlText w:val=""/>
+      <w:lvlJc w:val="left"/>
+      <w:pPr>
+        <w:ind w:left="6480" w:hanging="360"/>
+      </w:pPr>
+      <w:rPr>
+        <w:rFonts w:ascii="Wingdings" w:hAnsi="Wingdings" w:hint="default"/>
+      </w:rPr>
+    </w:lvl>
+  </w:abstractNum>
+  <w:abstractNum w:abstractNumId="23">
     <w:nsid w:val="62C14FC8"/>
     <w:multiLevelType w:val="hybridMultilevel"/>
     <w:tmpl w:val="18B08034"/>
@@ -8348,7 +10483,7 @@
       </w:pPr>
     </w:lvl>
   </w:abstractNum>
-  <w:abstractNum w:abstractNumId="23">
+  <w:abstractNum w:abstractNumId="24">
     <w:nsid w:val="69813BE5"/>
     <w:multiLevelType w:val="hybridMultilevel"/>
     <w:tmpl w:val="3FC48C28"/>
@@ -8437,7 +10572,206 @@
       </w:pPr>
     </w:lvl>
   </w:abstractNum>
-  <w:abstractNum w:abstractNumId="24">
+  <w:abstractNum w:abstractNumId="25">
+    <w:nsid w:val="6CD14E35"/>
+    <w:multiLevelType w:val="hybridMultilevel"/>
+    <w:tmpl w:val="9DA68D3A"/>
+    <w:lvl w:ilvl="0" w:tplc="04090001">
+      <w:start w:val="1"/>
+      <w:numFmt w:val="bullet"/>
+      <w:lvlText w:val=""/>
+      <w:lvlJc w:val="left"/>
+      <w:pPr>
+        <w:ind w:left="720" w:hanging="360"/>
+      </w:pPr>
+      <w:rPr>
+        <w:rFonts w:ascii="Symbol" w:hAnsi="Symbol" w:hint="default"/>
+      </w:rPr>
+    </w:lvl>
+    <w:lvl w:ilvl="1" w:tplc="04090003">
+      <w:start w:val="1"/>
+      <w:numFmt w:val="bullet"/>
+      <w:lvlText w:val="o"/>
+      <w:lvlJc w:val="left"/>
+      <w:pPr>
+        <w:ind w:left="1440" w:hanging="360"/>
+      </w:pPr>
+      <w:rPr>
+        <w:rFonts w:ascii="Courier New" w:hAnsi="Courier New" w:cs="Courier New" w:hint="default"/>
+      </w:rPr>
+    </w:lvl>
+    <w:lvl w:ilvl="2" w:tplc="04090005">
+      <w:start w:val="1"/>
+      <w:numFmt w:val="bullet"/>
+      <w:lvlText w:val=""/>
+      <w:lvlJc w:val="left"/>
+      <w:pPr>
+        <w:ind w:left="2160" w:hanging="360"/>
+      </w:pPr>
+      <w:rPr>
+        <w:rFonts w:ascii="Wingdings" w:hAnsi="Wingdings" w:hint="default"/>
+      </w:rPr>
+    </w:lvl>
+    <w:lvl w:ilvl="3" w:tplc="04090001" w:tentative="1">
+      <w:start w:val="1"/>
+      <w:numFmt w:val="bullet"/>
+      <w:lvlText w:val=""/>
+      <w:lvlJc w:val="left"/>
+      <w:pPr>
+        <w:ind w:left="2880" w:hanging="360"/>
+      </w:pPr>
+      <w:rPr>
+        <w:rFonts w:ascii="Symbol" w:hAnsi="Symbol" w:hint="default"/>
+      </w:rPr>
+    </w:lvl>
+    <w:lvl w:ilvl="4" w:tplc="04090003" w:tentative="1">
+      <w:start w:val="1"/>
+      <w:numFmt w:val="bullet"/>
+      <w:lvlText w:val="o"/>
+      <w:lvlJc w:val="left"/>
+      <w:pPr>
+        <w:ind w:left="3600" w:hanging="360"/>
+      </w:pPr>
+      <w:rPr>
+        <w:rFonts w:ascii="Courier New" w:hAnsi="Courier New" w:cs="Courier New" w:hint="default"/>
+      </w:rPr>
+    </w:lvl>
+    <w:lvl w:ilvl="5" w:tplc="04090005" w:tentative="1">
+      <w:start w:val="1"/>
+      <w:numFmt w:val="bullet"/>
+      <w:lvlText w:val=""/>
+      <w:lvlJc w:val="left"/>
+      <w:pPr>
+        <w:ind w:left="4320" w:hanging="360"/>
+      </w:pPr>
+      <w:rPr>
+        <w:rFonts w:ascii="Wingdings" w:hAnsi="Wingdings" w:hint="default"/>
+      </w:rPr>
+    </w:lvl>
+    <w:lvl w:ilvl="6" w:tplc="04090001" w:tentative="1">
+      <w:start w:val="1"/>
+      <w:numFmt w:val="bullet"/>
+      <w:lvlText w:val=""/>
+      <w:lvlJc w:val="left"/>
+      <w:pPr>
+        <w:ind w:left="5040" w:hanging="360"/>
+      </w:pPr>
+      <w:rPr>
+        <w:rFonts w:ascii="Symbol" w:hAnsi="Symbol" w:hint="default"/>
+      </w:rPr>
+    </w:lvl>
+    <w:lvl w:ilvl="7" w:tplc="04090003" w:tentative="1">
+      <w:start w:val="1"/>
+      <w:numFmt w:val="bullet"/>
+      <w:lvlText w:val="o"/>
+      <w:lvlJc w:val="left"/>
+      <w:pPr>
+        <w:ind w:left="5760" w:hanging="360"/>
+      </w:pPr>
+      <w:rPr>
+        <w:rFonts w:ascii="Courier New" w:hAnsi="Courier New" w:cs="Courier New" w:hint="default"/>
+      </w:rPr>
+    </w:lvl>
+    <w:lvl w:ilvl="8" w:tplc="04090005" w:tentative="1">
+      <w:start w:val="1"/>
+      <w:numFmt w:val="bullet"/>
+      <w:lvlText w:val=""/>
+      <w:lvlJc w:val="left"/>
+      <w:pPr>
+        <w:ind w:left="6480" w:hanging="360"/>
+      </w:pPr>
+      <w:rPr>
+        <w:rFonts w:ascii="Wingdings" w:hAnsi="Wingdings" w:hint="default"/>
+      </w:rPr>
+    </w:lvl>
+  </w:abstractNum>
+  <w:abstractNum w:abstractNumId="26">
+    <w:nsid w:val="6D6C1F58"/>
+    <w:multiLevelType w:val="hybridMultilevel"/>
+    <w:tmpl w:val="39CCAE56"/>
+    <w:lvl w:ilvl="0" w:tplc="0409000F">
+      <w:start w:val="1"/>
+      <w:numFmt w:val="decimal"/>
+      <w:lvlText w:val="%1."/>
+      <w:lvlJc w:val="left"/>
+      <w:pPr>
+        <w:ind w:left="720" w:hanging="360"/>
+      </w:pPr>
+    </w:lvl>
+    <w:lvl w:ilvl="1" w:tplc="04090019" w:tentative="1">
+      <w:start w:val="1"/>
+      <w:numFmt w:val="lowerLetter"/>
+      <w:lvlText w:val="%2."/>
+      <w:lvlJc w:val="left"/>
+      <w:pPr>
+        <w:ind w:left="1440" w:hanging="360"/>
+      </w:pPr>
+    </w:lvl>
+    <w:lvl w:ilvl="2" w:tplc="0409001B" w:tentative="1">
+      <w:start w:val="1"/>
+      <w:numFmt w:val="lowerRoman"/>
+      <w:lvlText w:val="%3."/>
+      <w:lvlJc w:val="right"/>
+      <w:pPr>
+        <w:ind w:left="2160" w:hanging="180"/>
+      </w:pPr>
+    </w:lvl>
+    <w:lvl w:ilvl="3" w:tplc="0409000F" w:tentative="1">
+      <w:start w:val="1"/>
+      <w:numFmt w:val="decimal"/>
+      <w:lvlText w:val="%4."/>
+      <w:lvlJc w:val="left"/>
+      <w:pPr>
+        <w:ind w:left="2880" w:hanging="360"/>
+      </w:pPr>
+    </w:lvl>
+    <w:lvl w:ilvl="4" w:tplc="04090019" w:tentative="1">
+      <w:start w:val="1"/>
+      <w:numFmt w:val="lowerLetter"/>
+      <w:lvlText w:val="%5."/>
+      <w:lvlJc w:val="left"/>
+      <w:pPr>
+        <w:ind w:left="3600" w:hanging="360"/>
+      </w:pPr>
+    </w:lvl>
+    <w:lvl w:ilvl="5" w:tplc="0409001B" w:tentative="1">
+      <w:start w:val="1"/>
+      <w:numFmt w:val="lowerRoman"/>
+      <w:lvlText w:val="%6."/>
+      <w:lvlJc w:val="right"/>
+      <w:pPr>
+        <w:ind w:left="4320" w:hanging="180"/>
+      </w:pPr>
+    </w:lvl>
+    <w:lvl w:ilvl="6" w:tplc="0409000F" w:tentative="1">
+      <w:start w:val="1"/>
+      <w:numFmt w:val="decimal"/>
+      <w:lvlText w:val="%7."/>
+      <w:lvlJc w:val="left"/>
+      <w:pPr>
+        <w:ind w:left="5040" w:hanging="360"/>
+      </w:pPr>
+    </w:lvl>
+    <w:lvl w:ilvl="7" w:tplc="04090019" w:tentative="1">
+      <w:start w:val="1"/>
+      <w:numFmt w:val="lowerLetter"/>
+      <w:lvlText w:val="%8."/>
+      <w:lvlJc w:val="left"/>
+      <w:pPr>
+        <w:ind w:left="5760" w:hanging="360"/>
+      </w:pPr>
+    </w:lvl>
+    <w:lvl w:ilvl="8" w:tplc="0409001B" w:tentative="1">
+      <w:start w:val="1"/>
+      <w:numFmt w:val="lowerRoman"/>
+      <w:lvlText w:val="%9."/>
+      <w:lvlJc w:val="right"/>
+      <w:pPr>
+        <w:ind w:left="6480" w:hanging="180"/>
+      </w:pPr>
+    </w:lvl>
+  </w:abstractNum>
+  <w:abstractNum w:abstractNumId="27">
     <w:nsid w:val="72B6712E"/>
     <w:multiLevelType w:val="hybridMultilevel"/>
     <w:tmpl w:val="5D7611A2"/>
@@ -8550,7 +10884,7 @@
       </w:rPr>
     </w:lvl>
   </w:abstractNum>
-  <w:abstractNum w:abstractNumId="25">
+  <w:abstractNum w:abstractNumId="28">
     <w:nsid w:val="73AB4266"/>
     <w:multiLevelType w:val="hybridMultilevel"/>
     <w:tmpl w:val="9EEC460C"/>
@@ -8639,7 +10973,7 @@
       </w:pPr>
     </w:lvl>
   </w:abstractNum>
-  <w:abstractNum w:abstractNumId="26">
+  <w:abstractNum w:abstractNumId="29">
     <w:nsid w:val="78FB0505"/>
     <w:multiLevelType w:val="hybridMultilevel"/>
     <w:tmpl w:val="83003E1E"/>
@@ -8729,7 +11063,7 @@
     </w:lvl>
   </w:abstractNum>
   <w:num w:numId="1">
-    <w:abstractNumId w:val="24"/>
+    <w:abstractNumId w:val="27"/>
   </w:num>
   <w:num w:numId="2">
     <w:abstractNumId w:val="2"/>
@@ -8750,7 +11084,7 @@
     <w:abstractNumId w:val="16"/>
   </w:num>
   <w:num w:numId="8">
-    <w:abstractNumId w:val="23"/>
+    <w:abstractNumId w:val="24"/>
   </w:num>
   <w:num w:numId="9">
     <w:abstractNumId w:val="3"/>
@@ -8777,7 +11111,7 @@
     <w:abstractNumId w:val="14"/>
   </w:num>
   <w:num w:numId="17">
-    <w:abstractNumId w:val="22"/>
+    <w:abstractNumId w:val="23"/>
   </w:num>
   <w:num w:numId="18">
     <w:abstractNumId w:val="7"/>
@@ -8792,10 +11126,10 @@
     <w:abstractNumId w:val="0"/>
   </w:num>
   <w:num w:numId="22">
-    <w:abstractNumId w:val="26"/>
+    <w:abstractNumId w:val="29"/>
   </w:num>
   <w:num w:numId="23">
-    <w:abstractNumId w:val="25"/>
+    <w:abstractNumId w:val="28"/>
   </w:num>
   <w:num w:numId="24">
     <w:abstractNumId w:val="1"/>
@@ -8808,6 +11142,15 @@
   </w:num>
   <w:num w:numId="27">
     <w:abstractNumId w:val="10"/>
+  </w:num>
+  <w:num w:numId="28">
+    <w:abstractNumId w:val="25"/>
+  </w:num>
+  <w:num w:numId="29">
+    <w:abstractNumId w:val="22"/>
+  </w:num>
+  <w:num w:numId="30">
+    <w:abstractNumId w:val="26"/>
   </w:num>
 </w:numbering>
 </file>
@@ -9233,6 +11576,47 @@
       <w:color w:val="4F81BD" w:themeColor="accent1"/>
     </w:rPr>
   </w:style>
+  <w:style w:type="paragraph" w:styleId="TOCHeading">
+    <w:name w:val="TOC Heading"/>
+    <w:basedOn w:val="Heading1"/>
+    <w:next w:val="Normal"/>
+    <w:uiPriority w:val="39"/>
+    <w:semiHidden/>
+    <w:unhideWhenUsed/>
+    <w:qFormat/>
+    <w:rsid w:val="00B56224"/>
+    <w:pPr>
+      <w:outlineLvl w:val="9"/>
+    </w:pPr>
+    <w:rPr>
+      <w:lang w:eastAsia="ja-JP"/>
+    </w:rPr>
+  </w:style>
+  <w:style w:type="paragraph" w:styleId="TOC1">
+    <w:name w:val="toc 1"/>
+    <w:basedOn w:val="Normal"/>
+    <w:next w:val="Normal"/>
+    <w:autoRedefine/>
+    <w:uiPriority w:val="39"/>
+    <w:unhideWhenUsed/>
+    <w:rsid w:val="00B56224"/>
+    <w:pPr>
+      <w:spacing w:after="100"/>
+    </w:pPr>
+  </w:style>
+  <w:style w:type="paragraph" w:styleId="TOC2">
+    <w:name w:val="toc 2"/>
+    <w:basedOn w:val="Normal"/>
+    <w:next w:val="Normal"/>
+    <w:autoRedefine/>
+    <w:uiPriority w:val="39"/>
+    <w:unhideWhenUsed/>
+    <w:rsid w:val="00B56224"/>
+    <w:pPr>
+      <w:spacing w:after="100"/>
+      <w:ind w:left="220"/>
+    </w:pPr>
+  </w:style>
 </w:styles>
 </file>
 
@@ -9657,6 +12041,47 @@
       <w:color w:val="4F81BD" w:themeColor="accent1"/>
     </w:rPr>
   </w:style>
+  <w:style w:type="paragraph" w:styleId="TOCHeading">
+    <w:name w:val="TOC Heading"/>
+    <w:basedOn w:val="Heading1"/>
+    <w:next w:val="Normal"/>
+    <w:uiPriority w:val="39"/>
+    <w:semiHidden/>
+    <w:unhideWhenUsed/>
+    <w:qFormat/>
+    <w:rsid w:val="00B56224"/>
+    <w:pPr>
+      <w:outlineLvl w:val="9"/>
+    </w:pPr>
+    <w:rPr>
+      <w:lang w:eastAsia="ja-JP"/>
+    </w:rPr>
+  </w:style>
+  <w:style w:type="paragraph" w:styleId="TOC1">
+    <w:name w:val="toc 1"/>
+    <w:basedOn w:val="Normal"/>
+    <w:next w:val="Normal"/>
+    <w:autoRedefine/>
+    <w:uiPriority w:val="39"/>
+    <w:unhideWhenUsed/>
+    <w:rsid w:val="00B56224"/>
+    <w:pPr>
+      <w:spacing w:after="100"/>
+    </w:pPr>
+  </w:style>
+  <w:style w:type="paragraph" w:styleId="TOC2">
+    <w:name w:val="toc 2"/>
+    <w:basedOn w:val="Normal"/>
+    <w:next w:val="Normal"/>
+    <w:autoRedefine/>
+    <w:uiPriority w:val="39"/>
+    <w:unhideWhenUsed/>
+    <w:rsid w:val="00B56224"/>
+    <w:pPr>
+      <w:spacing w:after="100"/>
+      <w:ind w:left="220"/>
+    </w:pPr>
+  </w:style>
 </w:styles>
 </file>
 
@@ -9950,7 +12375,7 @@
 </file>
 
 <file path=customXml/itemProps1.xml><?xml version="1.0" encoding="utf-8"?>
-<ds:datastoreItem xmlns:ds="http://schemas.openxmlformats.org/officeDocument/2006/customXml" ds:itemID="{D7C76258-F2CF-4976-B3C7-FF2BA130A6E7}">
+<ds:datastoreItem xmlns:ds="http://schemas.openxmlformats.org/officeDocument/2006/customXml" ds:itemID="{55640891-AFE2-4D66-868B-6F4527C6C2A7}">
   <ds:schemaRefs>
     <ds:schemaRef ds:uri="http://schemas.openxmlformats.org/officeDocument/2006/bibliography"/>
   </ds:schemaRefs>

</xml_diff>

<commit_message>
DogFoodCon 2019 conference review - fixed typos and grammer.
</commit_message>
<xml_diff>
--- a/docs/DogFoodCon.2019.AndrewHinkle.docx
+++ b/docs/DogFoodCon.2019.AndrewHinkle.docx
@@ -24,7 +24,6 @@
       <w:pPr>
         <w:jc w:val="center"/>
       </w:pPr>
-      <w:bookmarkStart w:id="0" w:name="_GoBack"/>
       <w:r>
         <w:rPr>
           <w:noProof/>
@@ -65,7 +64,6 @@
           </wp:inline>
         </w:drawing>
       </w:r>
-      <w:bookmarkEnd w:id="0"/>
     </w:p>
     <w:p>
       <w:hyperlink r:id="rId8" w:history="1">
@@ -1244,7 +1242,7 @@
       <w:pPr>
         <w:pStyle w:val="Heading1"/>
       </w:pPr>
-      <w:bookmarkStart w:id="1" w:name="_Toc23701924"/>
+      <w:bookmarkStart w:id="0" w:name="_Toc23701924"/>
       <w:proofErr w:type="spellStart"/>
       <w:r>
         <w:t>DogFoodCon</w:t>
@@ -1253,7 +1251,7 @@
       <w:r>
         <w:t xml:space="preserve"> is growing</w:t>
       </w:r>
-      <w:bookmarkEnd w:id="1"/>
+      <w:bookmarkEnd w:id="0"/>
     </w:p>
     <w:p>
       <w:hyperlink r:id="rId10" w:history="1">
@@ -1565,11 +1563,11 @@
       <w:pPr>
         <w:pStyle w:val="Heading1"/>
       </w:pPr>
-      <w:bookmarkStart w:id="2" w:name="_Toc23701925"/>
+      <w:bookmarkStart w:id="1" w:name="_Toc23701925"/>
       <w:r>
         <w:t>Session Categories</w:t>
       </w:r>
-      <w:bookmarkEnd w:id="2"/>
+      <w:bookmarkEnd w:id="1"/>
     </w:p>
     <w:p>
       <w:r>
@@ -3449,18 +3447,18 @@
       <w:pPr>
         <w:pStyle w:val="Heading1"/>
       </w:pPr>
-      <w:bookmarkStart w:id="3" w:name="_Toc23701926"/>
+      <w:bookmarkStart w:id="2" w:name="_Toc23701926"/>
       <w:r>
         <w:t>Keynote</w:t>
       </w:r>
       <w:r>
         <w:t xml:space="preserve"> – Day 1 – Keith Elder</w:t>
       </w:r>
-      <w:bookmarkEnd w:id="3"/>
-    </w:p>
-    <w:p>
-      <w:r>
-        <w:t xml:space="preserve">Keith delivered a passionate presentation that left me with choking back tears.  </w:t>
+      <w:bookmarkEnd w:id="2"/>
+    </w:p>
+    <w:p>
+      <w:r>
+        <w:t xml:space="preserve">Keith delivered a passionate presentation that left me choking back tears.  </w:t>
       </w:r>
       <w:r>
         <w:t>I highly recommend listening to Keith speak especially on the ISMs and his experience at Quicken Loans.</w:t>
@@ -3649,11 +3647,11 @@
       <w:pPr>
         <w:pStyle w:val="Heading1"/>
       </w:pPr>
-      <w:bookmarkStart w:id="4" w:name="_Toc23701927"/>
+      <w:bookmarkStart w:id="3" w:name="_Toc23701927"/>
       <w:r>
         <w:t>[Office 365] Getting Up to Speed with Microsoft Graph Development – Brian T. Jackett</w:t>
       </w:r>
-      <w:bookmarkEnd w:id="4"/>
+      <w:bookmarkEnd w:id="3"/>
     </w:p>
     <w:p>
       <w:hyperlink r:id="rId23" w:history="1">
@@ -3947,9 +3945,6 @@
     </w:p>
     <w:p>
       <w:r>
-        <w:t xml:space="preserve"> </w:t>
-      </w:r>
-      <w:r>
         <w:t xml:space="preserve">Learn more by reading an </w:t>
       </w:r>
       <w:hyperlink r:id="rId30" w:history="1">
@@ -3988,7 +3983,7 @@
       <w:pPr>
         <w:pStyle w:val="Heading1"/>
       </w:pPr>
-      <w:bookmarkStart w:id="5" w:name="_Toc23701928"/>
+      <w:bookmarkStart w:id="4" w:name="_Toc23701928"/>
       <w:r>
         <w:t>[</w:t>
       </w:r>
@@ -4008,7 +4003,7 @@
       <w:r>
         <w:t>)</w:t>
       </w:r>
-      <w:bookmarkEnd w:id="5"/>
+      <w:bookmarkEnd w:id="4"/>
     </w:p>
     <w:p>
       <w:r>
@@ -4130,13 +4125,7 @@
         </w:r>
       </w:hyperlink>
       <w:r>
-        <w:t xml:space="preserve"> so I already had the basics coming into the session, but weren't necessary as Stev</w:t>
-      </w:r>
-      <w:r>
-        <w:t>0</w:t>
-      </w:r>
-      <w:r>
-        <w:t>e walked us through the concepts</w:t>
+        <w:t xml:space="preserve"> so I already had the basics coming into the session, but weren't necessary as Steve walked us through the concepts</w:t>
       </w:r>
       <w:r>
         <w:t xml:space="preserve"> of </w:t>
@@ -4263,7 +4252,13 @@
         </w:r>
       </w:hyperlink>
       <w:r>
-        <w:t xml:space="preserve"> contains most of the applications dependencies on external resources such as ORMs like Entity Framework, file access, external API calls, etc.  Use dependency injection to these instances via constructor injection.</w:t>
+        <w:t xml:space="preserve"> contains most of the applications dependencies on external resources such as ORMs like Entity Framework, file access, external API calls, etc.  Use dependency injection </w:t>
+      </w:r>
+      <w:r>
+        <w:t>to inject</w:t>
+      </w:r>
+      <w:r>
+        <w:t xml:space="preserve"> these instances via constructor injection.</w:t>
       </w:r>
     </w:p>
     <w:p>
@@ -4349,7 +4344,7 @@
       <w:pPr>
         <w:pStyle w:val="Heading1"/>
       </w:pPr>
-      <w:bookmarkStart w:id="6" w:name="_Toc23701929"/>
+      <w:bookmarkStart w:id="5" w:name="_Toc23701929"/>
       <w:r>
         <w:t>[</w:t>
       </w:r>
@@ -4365,7 +4360,7 @@
       <w:r>
         <w:t>Haver</w:t>
       </w:r>
-      <w:bookmarkEnd w:id="6"/>
+      <w:bookmarkEnd w:id="5"/>
       <w:proofErr w:type="spellEnd"/>
     </w:p>
     <w:p>
@@ -4555,7 +4550,7 @@
       <w:pPr>
         <w:pStyle w:val="Heading1"/>
       </w:pPr>
-      <w:bookmarkStart w:id="7" w:name="_Toc23701930"/>
+      <w:bookmarkStart w:id="6" w:name="_Toc23701930"/>
       <w:r>
         <w:t>[</w:t>
       </w:r>
@@ -4579,7 +4574,7 @@
       <w:r>
         <w:t>Pudelski</w:t>
       </w:r>
-      <w:bookmarkEnd w:id="7"/>
+      <w:bookmarkEnd w:id="6"/>
       <w:proofErr w:type="spellEnd"/>
     </w:p>
     <w:p>
@@ -4590,13 +4585,10 @@
         <w:t xml:space="preserve">(formerly TFS) </w:t>
       </w:r>
       <w:r>
-        <w:t xml:space="preserve">primarily in my work and personal experience.  I'm used to the concepts of branching and merging, but not for GitHub.  I'm using a sample </w:t>
-      </w:r>
-      <w:r>
-        <w:t>s</w:t>
-      </w:r>
-      <w:r>
-        <w:t>andbox private repository I created a while ago to test what I've learned.</w:t>
+        <w:t>primarily in my work and personal experience.  I'm used to the concepts of branching an</w:t>
+      </w:r>
+      <w:r>
+        <w:t>d merging, but not for GitHub.</w:t>
       </w:r>
     </w:p>
     <w:p>
@@ -4849,11 +4841,11 @@
     </w:p>
     <w:p>
       <w:r>
-        <w:t xml:space="preserve">Resolve the conflict by accepting your changes between Head and ===, === to {hash code}, or manually merging the changes.  Remove the Head, ===, and {hash code} lines.  Test, code review, and then </w:t>
+        <w:t xml:space="preserve">Resolve the conflict by accepting your changes between Head and ===, === to {hash code}, or manually merging the changes.  Remove the Head, ===, and {hash code} lines.  Test, code review, and then commit your changes.  Pull the code again and merge to the master and it should work now.  While you </w:t>
       </w:r>
       <w:r>
         <w:lastRenderedPageBreak/>
-        <w:t>commit your changes.  Pull the code again and merge to the master and it should work now.  While you can merge straight to the master, my experience with Azure DevOps has me cautiously pull changes first and resolve conflicts locally before merging.</w:t>
+        <w:t>can merge straight to the master, my experience with Azure DevOps has me cautiously pull changes first and resolve conflicts locally before merging.</w:t>
       </w:r>
     </w:p>
     <w:p>
@@ -4940,7 +4932,7 @@
         </w:numPr>
       </w:pPr>
       <w:r>
-        <w:t>This creates a branch.</w:t>
+        <w:t>This creates a branch</w:t>
       </w:r>
     </w:p>
     <w:p>
@@ -5103,7 +5095,7 @@
       <w:pPr>
         <w:pStyle w:val="Heading1"/>
       </w:pPr>
-      <w:bookmarkStart w:id="8" w:name="_Toc23701931"/>
+      <w:bookmarkStart w:id="7" w:name="_Toc23701931"/>
       <w:r>
         <w:t>[</w:t>
       </w:r>
@@ -5115,7 +5107,7 @@
       <w:r>
         <w:t>] Making Use of New C# Features – Brendan Enrick</w:t>
       </w:r>
-      <w:bookmarkEnd w:id="8"/>
+      <w:bookmarkEnd w:id="7"/>
     </w:p>
     <w:p>
       <w:r>
@@ -5314,7 +5306,6 @@
         </w:numPr>
       </w:pPr>
       <w:r>
-        <w:lastRenderedPageBreak/>
         <w:t xml:space="preserve">AKA </w:t>
       </w:r>
       <w:proofErr w:type="spellStart"/>
@@ -5335,6 +5326,7 @@
         </w:numPr>
       </w:pPr>
       <w:r>
+        <w:lastRenderedPageBreak/>
         <w:t xml:space="preserve">Enforce the declaration of </w:t>
       </w:r>
       <w:proofErr w:type="spellStart"/>
@@ -5910,12 +5902,12 @@
       <w:pPr>
         <w:pStyle w:val="Heading1"/>
       </w:pPr>
-      <w:bookmarkStart w:id="9" w:name="_Toc23701932"/>
+      <w:bookmarkStart w:id="8" w:name="_Toc23701932"/>
       <w:r>
         <w:lastRenderedPageBreak/>
         <w:t>Keynote – Day 2 – Paul Kilroy</w:t>
       </w:r>
-      <w:bookmarkEnd w:id="9"/>
+      <w:bookmarkEnd w:id="8"/>
     </w:p>
     <w:p>
       <w:r>
@@ -6113,7 +6105,7 @@
       </w:r>
       <w:proofErr w:type="spellEnd"/>
       <w:r>
-        <w:t xml:space="preserve"> and will import data into their system.  If there is a product or feature on the acquiring company, then it is no longer offered to keep the acquisition clean.  They may later implement the product or feature at a later date upon review, but it will be again done on their stack.</w:t>
+        <w:t xml:space="preserve"> and will import data into their system.  If there is a product or feature on the acquiring company, then it is no longer offered to keep the acquisition clean.  They may implement the product or feature at a later date upon review, but it will be again done on their stack.</w:t>
       </w:r>
     </w:p>
     <w:p>
@@ -6132,11 +6124,11 @@
       <w:pPr>
         <w:pStyle w:val="Heading1"/>
       </w:pPr>
-      <w:bookmarkStart w:id="10" w:name="_Toc23701933"/>
+      <w:bookmarkStart w:id="9" w:name="_Toc23701933"/>
       <w:r>
         <w:t>[SQL/BI] Demystifying NoSQL: The SQL developer's guide – Matthew Groves</w:t>
       </w:r>
-      <w:bookmarkEnd w:id="10"/>
+      <w:bookmarkEnd w:id="9"/>
     </w:p>
     <w:p>
       <w:r>
@@ -6178,7 +6170,13 @@
         <w:t>ere</w:t>
       </w:r>
       <w:r>
-        <w:t xml:space="preserve"> avoided for a long time due concerns with hard drive space and performance.  Most of those concerns are no longer valid with hardware improvements over the years</w:t>
+        <w:t xml:space="preserve"> avoided for a long time due </w:t>
+      </w:r>
+      <w:r>
+        <w:t xml:space="preserve">to </w:t>
+      </w:r>
+      <w:r>
+        <w:t>concerns with hard drive space and performance.  Most of those concerns are no longer valid with hardware improvements over the years</w:t>
       </w:r>
       <w:r>
         <w:t>.</w:t>
@@ -6369,7 +6367,7 @@
       <w:pPr>
         <w:pStyle w:val="Heading1"/>
       </w:pPr>
-      <w:bookmarkStart w:id="11" w:name="_Toc23701934"/>
+      <w:bookmarkStart w:id="10" w:name="_Toc23701934"/>
       <w:r>
         <w:t>[</w:t>
       </w:r>
@@ -6393,7 +6391,7 @@
       <w:r>
         <w:t>Nahata</w:t>
       </w:r>
-      <w:bookmarkEnd w:id="11"/>
+      <w:bookmarkEnd w:id="10"/>
       <w:proofErr w:type="spellEnd"/>
     </w:p>
     <w:p>
@@ -6487,7 +6485,13 @@
         </w:numPr>
       </w:pPr>
       <w:r>
-        <w:t>Optional: test ta, test runner</w:t>
+        <w:t>Optional: test ta</w:t>
+      </w:r>
+      <w:r>
+        <w:t>b</w:t>
+      </w:r>
+      <w:r>
+        <w:t>, test runner</w:t>
       </w:r>
     </w:p>
     <w:p>
@@ -6754,6 +6758,9 @@
       <w:r>
         <w:t xml:space="preserve"> settings, collections, environments, headers, and swagger</w:t>
       </w:r>
+      <w:r>
+        <w:t>.</w:t>
+      </w:r>
     </w:p>
     <w:p>
       <w:pPr>
@@ -6903,7 +6910,13 @@
         <w:t xml:space="preserve">They can be powerful when done right. I just haven't seen it done right in my experience.  </w:t>
       </w:r>
       <w:r>
-        <w:t xml:space="preserve">If I write a test I expect it to pass with the data I provided.  If I use random data and I don't filter it properly I may get unexpected results return false negatives.  That is not something </w:t>
+        <w:t xml:space="preserve">If I write a test I expect it to pass with the data I provided.  If I use random data and I don't filter it properly I may get unexpected results </w:t>
+      </w:r>
+      <w:r>
+        <w:t xml:space="preserve">that </w:t>
+      </w:r>
+      <w:r>
+        <w:t xml:space="preserve">return false negatives.  That is not something </w:t>
       </w:r>
       <w:r>
         <w:t>I</w:t>
@@ -6919,116 +6932,130 @@
       <w:pPr>
         <w:pStyle w:val="Heading2"/>
       </w:pPr>
-      <w:bookmarkStart w:id="12" w:name="_Toc23701935"/>
+      <w:bookmarkStart w:id="11" w:name="_Toc23701935"/>
       <w:r>
         <w:t>Discussion on Room Requirements (wide vs. long)</w:t>
       </w:r>
+      <w:bookmarkEnd w:id="11"/>
+    </w:p>
+    <w:p>
+      <w:proofErr w:type="spellStart"/>
+      <w:r>
+        <w:t>Umang</w:t>
+      </w:r>
+      <w:r>
+        <w:t>'s</w:t>
+      </w:r>
+      <w:proofErr w:type="spellEnd"/>
+      <w:r>
+        <w:t xml:space="preserve"> presentation drew in a crowd requiring additional chairs to be brought in within the first 5 minutes of the session.  Unfortunately, the Postman screen ha</w:t>
+      </w:r>
+      <w:r>
+        <w:t>d</w:t>
+      </w:r>
+      <w:r>
+        <w:t xml:space="preserve"> a lot going on </w:t>
+      </w:r>
+      <w:r>
+        <w:t xml:space="preserve">so the font size was </w:t>
+      </w:r>
+      <w:r>
+        <w:t>small.  I was near the back of the room and I could not read much of what was on the screen.  It was fine for those in the front half.  Others left due to this issue and some of us shifted closer.</w:t>
+      </w:r>
+    </w:p>
+    <w:p>
+      <w:r>
+        <w:t xml:space="preserve">This session would have been better in a wider room than the long room it was held.  </w:t>
+      </w:r>
+      <w:proofErr w:type="spellStart"/>
+      <w:r>
+        <w:t>Umang</w:t>
+      </w:r>
+      <w:proofErr w:type="spellEnd"/>
+      <w:r>
+        <w:t xml:space="preserve"> took this in stride and accommodated by zooming in, more frequently by the end when it became more of a habit.</w:t>
+      </w:r>
+      <w:r>
+        <w:t xml:space="preserve">  </w:t>
+      </w:r>
+      <w:r>
+        <w:t>I think this issue can be mitigated in the future by improving communications between the speakers and coordinators regard</w:t>
+      </w:r>
+      <w:r>
+        <w:t>ing room requirements.</w:t>
+      </w:r>
+    </w:p>
+    <w:p>
+      <w:r>
+        <w:t xml:space="preserve">Coordinators </w:t>
+      </w:r>
+      <w:r>
+        <w:t>could ask if the</w:t>
+      </w:r>
+      <w:r>
+        <w:t xml:space="preserve"> presentation will use an IDE with small fonts like Postman, Visual Studio, </w:t>
+      </w:r>
+      <w:r>
+        <w:t>etc.</w:t>
+      </w:r>
+      <w:r>
+        <w:t xml:space="preserve"> or perform a live </w:t>
+      </w:r>
+      <w:r>
+        <w:t>demo.</w:t>
+      </w:r>
+      <w:r>
+        <w:t xml:space="preserve">  If yes, then ask if they would prefer a wider room so attendees will be closer to the screen.  If a wider room is not available, then remind the presenter to zoom in frequently on anything important.  The presenter of course should keep this in mind and let coordinators know up front.  Of course </w:t>
+      </w:r>
+      <w:r>
+        <w:t>this is all 20/20 hindsight and it’s a team effort on both sides to get this right.</w:t>
+      </w:r>
+    </w:p>
+    <w:p>
+      <w:pPr>
+        <w:pStyle w:val="Heading1"/>
+      </w:pPr>
+      <w:bookmarkStart w:id="12" w:name="_Toc23701936"/>
+      <w:r>
+        <w:t>[</w:t>
+      </w:r>
+      <w:proofErr w:type="spellStart"/>
+      <w:r>
+        <w:t>AppDev</w:t>
+      </w:r>
+      <w:proofErr w:type="spellEnd"/>
+      <w:r>
+        <w:t xml:space="preserve">] Iterative Development: The Paper Airplanes Game – Natalie </w:t>
+      </w:r>
+      <w:proofErr w:type="spellStart"/>
+      <w:r>
+        <w:t>Lukac</w:t>
+      </w:r>
+      <w:proofErr w:type="spellEnd"/>
+      <w:r>
+        <w:t xml:space="preserve"> and David Knighton</w:t>
+      </w:r>
       <w:bookmarkEnd w:id="12"/>
     </w:p>
     <w:p>
-      <w:proofErr w:type="spellStart"/>
-      <w:r>
-        <w:t>Umang</w:t>
-      </w:r>
-      <w:r>
-        <w:t>'s</w:t>
-      </w:r>
-      <w:proofErr w:type="spellEnd"/>
-      <w:r>
-        <w:t xml:space="preserve"> presentation drew in a crowd requiring additional chairs to be brought in within the first 5 minutes of the session.  Unfortunately, the Postman screen ha</w:t>
-      </w:r>
-      <w:r>
-        <w:t>d</w:t>
-      </w:r>
-      <w:r>
-        <w:t xml:space="preserve"> a lot going on </w:t>
-      </w:r>
-      <w:r>
-        <w:t xml:space="preserve">so the font size was </w:t>
-      </w:r>
-      <w:r>
-        <w:t>small.  I was near the back of the room and I could not read much of what was on the screen.  It was fine for those in the front half.  Others left due to this issue and some of us shifted closer.</w:t>
-      </w:r>
-    </w:p>
-    <w:p>
-      <w:r>
-        <w:t xml:space="preserve">This session would have been better in a wider room than the long room it was held.  </w:t>
-      </w:r>
-      <w:proofErr w:type="spellStart"/>
-      <w:r>
-        <w:t>Umang</w:t>
-      </w:r>
-      <w:proofErr w:type="spellEnd"/>
-      <w:r>
-        <w:t xml:space="preserve"> took this in stride and accommodated by zooming in, more frequently by the end when it became more of a habit.</w:t>
-      </w:r>
-      <w:r>
-        <w:t xml:space="preserve">  </w:t>
-      </w:r>
-      <w:r>
-        <w:t>I think this issue can be mitigated in the future by improving communications between the speakers and coordinators regard</w:t>
-      </w:r>
-      <w:r>
-        <w:t>ing room requirements.</w:t>
-      </w:r>
-    </w:p>
-    <w:p>
-      <w:r>
-        <w:t xml:space="preserve">Coordinators </w:t>
-      </w:r>
-      <w:r>
-        <w:t>could ask if the</w:t>
-      </w:r>
-      <w:r>
-        <w:t xml:space="preserve"> presentation will use an IDE with small fonts like Postman, Visual Studio, </w:t>
-      </w:r>
-      <w:r>
-        <w:t>etc.</w:t>
-      </w:r>
-      <w:r>
-        <w:t xml:space="preserve"> or perform a live </w:t>
-      </w:r>
-      <w:r>
-        <w:t>demo.</w:t>
-      </w:r>
-      <w:r>
-        <w:t xml:space="preserve">  If yes, then ask if they would prefer a wider room so attendees will be closer to the screen.  If a wider room is not available, then remind the presenter to zoom in frequently on anything important.  The presenter of course should keep this in mind and let coordinators know up front.  Of course </w:t>
-      </w:r>
-      <w:r>
-        <w:t>this is all 20/20 hindsight and it’s a team effort on both sides to get this right.</w:t>
-      </w:r>
-    </w:p>
-    <w:p>
-      <w:pPr>
-        <w:pStyle w:val="Heading1"/>
-      </w:pPr>
-      <w:bookmarkStart w:id="13" w:name="_Toc23701936"/>
-      <w:r>
-        <w:t>[</w:t>
-      </w:r>
-      <w:proofErr w:type="spellStart"/>
-      <w:r>
-        <w:t>AppDev</w:t>
-      </w:r>
-      <w:proofErr w:type="spellEnd"/>
-      <w:r>
-        <w:t xml:space="preserve">] Iterative Development: The Paper Airplanes Game – Natalie </w:t>
-      </w:r>
-      <w:proofErr w:type="spellStart"/>
-      <w:r>
-        <w:t>Lukac</w:t>
-      </w:r>
-      <w:proofErr w:type="spellEnd"/>
-      <w:r>
-        <w:t xml:space="preserve"> and David Knighton</w:t>
-      </w:r>
-      <w:bookmarkEnd w:id="13"/>
-    </w:p>
-    <w:p>
-      <w:r>
-        <w:t xml:space="preserve">The Paper Airplanes Game is a fun interactive game.  We played a variation of the </w:t>
+      <w:r>
+        <w:t>The Paper Airplanes Game is a fun interactive game</w:t>
+      </w:r>
+      <w:r>
+        <w:t xml:space="preserve"> presented by the team at </w:t>
       </w:r>
       <w:hyperlink r:id="rId96" w:history="1">
+        <w:r>
+          <w:rPr>
+            <w:rStyle w:val="Hyperlink"/>
+          </w:rPr>
+          <w:t>https://scrumdorks.com/</w:t>
+        </w:r>
+      </w:hyperlink>
+      <w:r>
+        <w:t xml:space="preserve">.  We played a variation of the </w:t>
+      </w:r>
+      <w:hyperlink r:id="rId97" w:history="1">
         <w:r>
           <w:rPr>
             <w:rStyle w:val="Hyperlink"/>
@@ -7058,7 +7085,7 @@
       <w:r>
         <w:t xml:space="preserve">My team consisted of 3 people and for some reason we named ourselves after the </w:t>
       </w:r>
-      <w:hyperlink r:id="rId97" w:history="1">
+      <w:hyperlink r:id="rId98" w:history="1">
         <w:r>
           <w:rPr>
             <w:rStyle w:val="Hyperlink"/>
@@ -7072,7 +7099,7 @@
       <w:r>
         <w:t xml:space="preserve">  </w:t>
       </w:r>
-      <w:hyperlink r:id="rId98" w:history="1">
+      <w:hyperlink r:id="rId99" w:history="1">
         <w:r>
           <w:rPr>
             <w:rStyle w:val="Hyperlink"/>
@@ -7131,7 +7158,7 @@
       <w:r>
         <w:t xml:space="preserve">the standard </w:t>
       </w:r>
-      <w:hyperlink r:id="rId99" w:history="1">
+      <w:hyperlink r:id="rId100" w:history="1">
         <w:r>
           <w:rPr>
             <w:rStyle w:val="Hyperlink"/>
@@ -7663,14 +7690,26 @@
         </w:numPr>
       </w:pPr>
       <w:r>
-        <w:t>Each team member performed every role</w:t>
+        <w:t xml:space="preserve">Each team member </w:t>
+      </w:r>
+      <w:r>
+        <w:t>kept performing</w:t>
+      </w:r>
+      <w:r>
+        <w:t xml:space="preserve"> every role</w:t>
+      </w:r>
+      <w:r>
+        <w:t xml:space="preserve"> like we did in the first </w:t>
+      </w:r>
+      <w:r>
+        <w:t>iteration</w:t>
       </w:r>
     </w:p>
     <w:p>
       <w:r>
         <w:t xml:space="preserve">I really enjoyed this session and wish more attendees had joined in the fun.  This exercise illustrated many of the benefits of </w:t>
       </w:r>
-      <w:hyperlink r:id="rId100" w:history="1">
+      <w:hyperlink r:id="rId101" w:history="1">
         <w:r>
           <w:rPr>
             <w:rStyle w:val="Hyperlink"/>
@@ -7689,7 +7728,7 @@
       <w:pPr>
         <w:pStyle w:val="Heading1"/>
       </w:pPr>
-      <w:bookmarkStart w:id="14" w:name="_Toc23701937"/>
+      <w:bookmarkStart w:id="13" w:name="_Toc23701937"/>
       <w:r>
         <w:t>[</w:t>
       </w:r>
@@ -7709,7 +7748,7 @@
       <w:r>
         <w:t xml:space="preserve"> Live! – Mike Hand</w:t>
       </w:r>
-      <w:bookmarkEnd w:id="14"/>
+      <w:bookmarkEnd w:id="13"/>
     </w:p>
     <w:p>
       <w:r>
@@ -7723,7 +7762,7 @@
       <w:r>
         <w:t xml:space="preserve">, compiled to </w:t>
       </w:r>
-      <w:hyperlink r:id="rId101" w:history="1">
+      <w:hyperlink r:id="rId102" w:history="1">
         <w:proofErr w:type="spellStart"/>
         <w:r>
           <w:rPr>
@@ -7789,7 +7828,7 @@
       <w:r>
         <w:t xml:space="preserve">Mike recommended installing </w:t>
       </w:r>
-      <w:hyperlink r:id="rId102" w:history="1">
+      <w:hyperlink r:id="rId103" w:history="1">
         <w:proofErr w:type="spellStart"/>
         <w:r>
           <w:rPr>
@@ -7842,7 +7881,13 @@
     <w:p>
       <w:r>
         <w:lastRenderedPageBreak/>
-        <w:t xml:space="preserve">The command creates demo.html, demo.js, and </w:t>
+        <w:t>The command create</w:t>
+      </w:r>
+      <w:r>
+        <w:t>d the files</w:t>
+      </w:r>
+      <w:r>
+        <w:t xml:space="preserve"> demo.html, demo.js, and </w:t>
       </w:r>
       <w:proofErr w:type="spellStart"/>
       <w:r>
@@ -7858,20 +7903,31 @@
       </w:r>
       <w:proofErr w:type="spellEnd"/>
       <w:r>
-        <w:t xml:space="preserve"> handles shims to make the code work between browsers.  Depending on your usage, some of it can be removed.  Mike was able to remove all but a few lines for the demo</w:t>
+        <w:t xml:space="preserve"> handle</w:t>
+      </w:r>
+      <w:r>
+        <w:t>d</w:t>
+      </w:r>
+      <w:r>
+        <w:t xml:space="preserve"> shims to make the code work between browsers.  Depending on your usage, some of it can be removed.  Mike was able to remove all but a few lines for the demo</w:t>
       </w:r>
       <w:r>
         <w:t xml:space="preserve"> as noted shortly</w:t>
       </w:r>
       <w:r>
-        <w:t>.  Understand what the generated code does before trying to optimize by removing any code.</w:t>
+        <w:t>.  Understand what the generated code does before trying to optimize</w:t>
+      </w:r>
+      <w:bookmarkStart w:id="14" w:name="_GoBack"/>
+      <w:bookmarkEnd w:id="14"/>
+      <w:r>
+        <w:t xml:space="preserve"> by removing any code.</w:t>
       </w:r>
     </w:p>
     <w:p>
       <w:r>
         <w:t xml:space="preserve">Mike added a kind reminder that you need to be aware of </w:t>
       </w:r>
-      <w:hyperlink r:id="rId103" w:history="1">
+      <w:hyperlink r:id="rId104" w:history="1">
         <w:r>
           <w:rPr>
             <w:rStyle w:val="Hyperlink"/>
@@ -8199,7 +8255,7 @@
         </w:rPr>
         <w:t xml:space="preserve">Tell us about your experiences in the comments below, on </w:t>
       </w:r>
-      <w:hyperlink r:id="rId104" w:history="1">
+      <w:hyperlink r:id="rId105" w:history="1">
         <w:r>
           <w:rPr>
             <w:rStyle w:val="Hyperlink"/>
@@ -8223,7 +8279,7 @@
         </w:rPr>
         <w:t xml:space="preserve"> or </w:t>
       </w:r>
-      <w:hyperlink r:id="rId105" w:history="1">
+      <w:hyperlink r:id="rId106" w:history="1">
         <w:r>
           <w:rPr>
             <w:rStyle w:val="Hyperlink"/>
@@ -12375,7 +12431,7 @@
 </file>
 
 <file path=customXml/itemProps1.xml><?xml version="1.0" encoding="utf-8"?>
-<ds:datastoreItem xmlns:ds="http://schemas.openxmlformats.org/officeDocument/2006/customXml" ds:itemID="{55640891-AFE2-4D66-868B-6F4527C6C2A7}">
+<ds:datastoreItem xmlns:ds="http://schemas.openxmlformats.org/officeDocument/2006/customXml" ds:itemID="{8A7D2C62-6BE8-4F23-AD9F-C34B9CC99500}">
   <ds:schemaRefs>
     <ds:schemaRef ds:uri="http://schemas.openxmlformats.org/officeDocument/2006/bibliography"/>
   </ds:schemaRefs>

</xml_diff>